<commit_message>
project_01 by wq test documents ver3.0 2015/05/26/10:09
</commit_message>
<xml_diff>
--- a/Documents/转账模块测试文档.docx
+++ b/Documents/转账模块测试文档.docx
@@ -77,7 +77,6 @@
         <w:pStyle w:val="a3"/>
         <w:ind w:left="360" w:firstLine="440"/>
         <w:rPr>
-          <w:rFonts w:hint="eastAsia"/>
           <w:sz w:val="22"/>
         </w:rPr>
       </w:pPr>
@@ -191,7 +190,6 @@
         <w:pStyle w:val="a3"/>
         <w:ind w:left="360" w:firstLineChars="0" w:firstLine="0"/>
         <w:rPr>
-          <w:rFonts w:hint="eastAsia"/>
           <w:sz w:val="22"/>
         </w:rPr>
       </w:pPr>
@@ -259,6 +257,12 @@
         </w:rPr>
         <w:t>:</w:t>
       </w:r>
+      <w:r>
+        <w:rPr>
+          <w:sz w:val="22"/>
+        </w:rPr>
+        <w:t xml:space="preserve"> </w:t>
+      </w:r>
       <w:proofErr w:type="spellStart"/>
       <w:r>
         <w:rPr>
@@ -390,7 +394,6 @@
         <w:pStyle w:val="a3"/>
         <w:ind w:left="360" w:firstLineChars="0" w:firstLine="0"/>
         <w:rPr>
-          <w:rFonts w:hint="eastAsia"/>
           <w:sz w:val="22"/>
         </w:rPr>
       </w:pPr>
@@ -444,7 +447,6 @@
       <w:pPr>
         <w:ind w:firstLineChars="200" w:firstLine="440"/>
         <w:rPr>
-          <w:rFonts w:hint="eastAsia"/>
           <w:sz w:val="22"/>
         </w:rPr>
       </w:pPr>
@@ -484,6 +486,12 @@
         <w:rPr>
           <w:sz w:val="22"/>
         </w:rPr>
+        <w:t>路径测试，还有界面的输入规范测试</w:t>
+      </w:r>
+      <w:r>
+        <w:rPr>
+          <w:sz w:val="22"/>
+        </w:rPr>
         <w:t>，</w:t>
       </w:r>
       <w:r>
@@ -491,35 +499,7 @@
           <w:rFonts w:hint="eastAsia"/>
           <w:sz w:val="22"/>
         </w:rPr>
-        <w:t>根据</w:t>
-      </w:r>
-      <w:r>
-        <w:rPr>
-          <w:rFonts w:hint="eastAsia"/>
-          <w:sz w:val="22"/>
-        </w:rPr>
-        <w:t>程序的内部结构设计测试用例</w:t>
-      </w:r>
-      <w:r>
-        <w:rPr>
-          <w:rFonts w:hint="eastAsia"/>
-          <w:sz w:val="22"/>
-        </w:rPr>
-        <w:t>，</w:t>
-      </w:r>
-      <w:r>
-        <w:rPr>
-          <w:rFonts w:hint="eastAsia"/>
-          <w:sz w:val="22"/>
-        </w:rPr>
-        <w:t>检验程序中每条路径</w:t>
-      </w:r>
-      <w:r>
-        <w:rPr>
-          <w:rFonts w:hint="eastAsia"/>
-          <w:sz w:val="22"/>
-        </w:rPr>
-        <w:t>是否按照预定的要求正确工作</w:t>
+        <w:t>根据程序的内部结构设计测试用例，检验程序中每条路径是否按照预定的要求正确工作</w:t>
       </w:r>
     </w:p>
     <w:p>
@@ -636,10 +616,10 @@
             <v:path o:extrusionok="f" gradientshapeok="t" o:connecttype="rect"/>
             <o:lock v:ext="edit" aspectratio="t"/>
           </v:shapetype>
-          <v:shape id="_x0000_i1025" type="#_x0000_t75" style="width:200.2pt;height:570.45pt" o:ole="">
+          <v:shape id="_x0000_i1025" type="#_x0000_t75" style="width:200.25pt;height:570.55pt" o:ole="">
             <v:imagedata r:id="rId5" o:title=""/>
           </v:shape>
-          <o:OLEObject Type="Embed" ProgID="Visio.Drawing.15" ShapeID="_x0000_i1025" DrawAspect="Content" ObjectID="_1494078438" r:id="rId6"/>
+          <o:OLEObject Type="Embed" ProgID="Visio.Drawing.15" ShapeID="_x0000_i1025" DrawAspect="Content" ObjectID="_1494111240" r:id="rId6"/>
         </w:object>
       </w:r>
     </w:p>
@@ -935,7 +915,6 @@
         <w:pStyle w:val="a3"/>
         <w:ind w:left="360" w:firstLineChars="0" w:firstLine="645"/>
         <w:rPr>
-          <w:rFonts w:hint="eastAsia"/>
           <w:b/>
           <w:sz w:val="28"/>
         </w:rPr>
@@ -981,7 +960,6 @@
         <w:pStyle w:val="a3"/>
         <w:ind w:left="360" w:firstLineChars="0" w:firstLine="645"/>
         <w:rPr>
-          <w:rFonts w:hint="eastAsia"/>
           <w:b/>
           <w:sz w:val="28"/>
         </w:rPr>
@@ -1031,7 +1009,6 @@
           <w:p>
             <w:pPr>
               <w:rPr>
-                <w:rFonts w:hint="eastAsia"/>
                 <w:b/>
                 <w:sz w:val="28"/>
               </w:rPr>
@@ -1112,7 +1089,6 @@
           <w:p>
             <w:pPr>
               <w:rPr>
-                <w:rFonts w:hint="eastAsia"/>
                 <w:b/>
                 <w:sz w:val="28"/>
               </w:rPr>
@@ -1282,7 +1258,6 @@
             <w:pPr>
               <w:jc w:val="center"/>
               <w:rPr>
-                <w:rFonts w:hint="eastAsia"/>
                 <w:b/>
                 <w:sz w:val="28"/>
               </w:rPr>
@@ -1330,14 +1305,7 @@
                 <w:b/>
                 <w:sz w:val="28"/>
               </w:rPr>
-              <w:t>OpenGe</w:t>
-            </w:r>
-            <w:r>
-              <w:rPr>
-                <w:b/>
-                <w:sz w:val="28"/>
-              </w:rPr>
-              <w:t>tRecInfoUi</w:t>
+              <w:t>OpenGetRecInfoUi</w:t>
             </w:r>
             <w:proofErr w:type="spellEnd"/>
             <w:r>
@@ -1345,14 +1313,7 @@
                 <w:b/>
                 <w:sz w:val="28"/>
               </w:rPr>
-              <w:t>(</w:t>
-            </w:r>
-            <w:r>
-              <w:rPr>
-                <w:b/>
-                <w:sz w:val="28"/>
-              </w:rPr>
-              <w:t>)</w:t>
+              <w:t>()</w:t>
             </w:r>
           </w:p>
           <w:p>
@@ -1387,7 +1348,6 @@
           <w:p>
             <w:pPr>
               <w:rPr>
-                <w:rFonts w:hint="eastAsia"/>
                 <w:b/>
                 <w:sz w:val="28"/>
               </w:rPr>
@@ -1555,7 +1515,6 @@
             <w:pPr>
               <w:ind w:firstLineChars="100" w:firstLine="281"/>
               <w:rPr>
-                <w:rFonts w:hint="eastAsia"/>
                 <w:b/>
                 <w:sz w:val="28"/>
               </w:rPr>
@@ -1646,7 +1605,6 @@
           <w:p>
             <w:pPr>
               <w:rPr>
-                <w:rFonts w:hint="eastAsia"/>
                 <w:b/>
                 <w:sz w:val="28"/>
               </w:rPr>
@@ -1699,7 +1657,6 @@
             <w:pPr>
               <w:ind w:firstLineChars="100" w:firstLine="281"/>
               <w:rPr>
-                <w:rFonts w:hint="eastAsia"/>
                 <w:b/>
                 <w:sz w:val="28"/>
               </w:rPr>
@@ -2088,7 +2045,6 @@
               <w:pStyle w:val="a3"/>
               <w:ind w:left="360" w:firstLine="562"/>
               <w:rPr>
-                <w:rFonts w:hint="eastAsia"/>
                 <w:b/>
                 <w:sz w:val="28"/>
               </w:rPr>
@@ -2368,7 +2324,6 @@
           <w:p>
             <w:pPr>
               <w:rPr>
-                <w:rFonts w:hint="eastAsia"/>
                 <w:b/>
                 <w:sz w:val="28"/>
               </w:rPr>
@@ -2524,7 +2479,6 @@
           <w:p>
             <w:pPr>
               <w:rPr>
-                <w:rFonts w:hint="eastAsia"/>
                 <w:b/>
                 <w:sz w:val="28"/>
               </w:rPr>
@@ -2608,7 +2562,6 @@
           <w:p>
             <w:pPr>
               <w:rPr>
-                <w:rFonts w:hint="eastAsia"/>
                 <w:b/>
                 <w:sz w:val="28"/>
               </w:rPr>
@@ -2867,7 +2820,6 @@
             <w:pPr>
               <w:jc w:val="center"/>
               <w:rPr>
-                <w:rFonts w:hint="eastAsia"/>
                 <w:b/>
                 <w:sz w:val="28"/>
               </w:rPr>
@@ -2937,7 +2889,6 @@
             <w:pPr>
               <w:jc w:val="center"/>
               <w:rPr>
-                <w:rFonts w:hint="eastAsia"/>
                 <w:b/>
                 <w:sz w:val="28"/>
               </w:rPr>
@@ -2983,7 +2934,6 @@
           <w:p>
             <w:pPr>
               <w:rPr>
-                <w:rFonts w:hint="eastAsia"/>
                 <w:b/>
                 <w:sz w:val="28"/>
               </w:rPr>
@@ -3148,7 +3098,6 @@
             <w:pPr>
               <w:ind w:firstLineChars="100" w:firstLine="281"/>
               <w:rPr>
-                <w:rFonts w:hint="eastAsia"/>
                 <w:b/>
                 <w:sz w:val="28"/>
               </w:rPr>
@@ -3239,7 +3188,6 @@
           <w:p>
             <w:pPr>
               <w:rPr>
-                <w:rFonts w:hint="eastAsia"/>
                 <w:b/>
                 <w:sz w:val="28"/>
               </w:rPr>
@@ -3292,7 +3240,6 @@
             <w:pPr>
               <w:ind w:firstLineChars="100" w:firstLine="281"/>
               <w:rPr>
-                <w:rFonts w:hint="eastAsia"/>
                 <w:b/>
                 <w:sz w:val="28"/>
               </w:rPr>
@@ -3428,7 +3375,6 @@
             <w:pPr>
               <w:ind w:firstLineChars="149" w:firstLine="419"/>
               <w:rPr>
-                <w:rFonts w:hint="eastAsia"/>
                 <w:b/>
                 <w:sz w:val="28"/>
               </w:rPr>
@@ -3495,7 +3441,6 @@
             <w:pPr>
               <w:ind w:leftChars="100" w:left="210"/>
               <w:rPr>
-                <w:rFonts w:hint="eastAsia"/>
                 <w:b/>
                 <w:sz w:val="28"/>
               </w:rPr>
@@ -3637,7 +3582,6 @@
             <w:pPr>
               <w:ind w:firstLineChars="149" w:firstLine="419"/>
               <w:rPr>
-                <w:rFonts w:hint="eastAsia"/>
                 <w:b/>
                 <w:sz w:val="28"/>
               </w:rPr>
@@ -3829,7 +3773,6 @@
             <w:pPr>
               <w:ind w:firstLineChars="149" w:firstLine="419"/>
               <w:rPr>
-                <w:rFonts w:hint="eastAsia"/>
                 <w:b/>
                 <w:sz w:val="28"/>
               </w:rPr>
@@ -3880,7 +3823,6 @@
             <w:pPr>
               <w:jc w:val="center"/>
               <w:rPr>
-                <w:rFonts w:hint="eastAsia"/>
                 <w:b/>
                 <w:sz w:val="28"/>
               </w:rPr>
@@ -4011,7 +3953,6 @@
           <w:p>
             <w:pPr>
               <w:rPr>
-                <w:rFonts w:hint="eastAsia"/>
                 <w:b/>
                 <w:sz w:val="28"/>
               </w:rPr>
@@ -4084,7 +4025,6 @@
           <w:p>
             <w:pPr>
               <w:rPr>
-                <w:rFonts w:hint="eastAsia"/>
                 <w:b/>
                 <w:sz w:val="28"/>
               </w:rPr>
@@ -4371,7 +4311,6 @@
             <w:pPr>
               <w:jc w:val="center"/>
               <w:rPr>
-                <w:rFonts w:hint="eastAsia"/>
                 <w:b/>
                 <w:sz w:val="28"/>
               </w:rPr>
@@ -4435,7 +4374,6 @@
             <w:pPr>
               <w:jc w:val="center"/>
               <w:rPr>
-                <w:rFonts w:hint="eastAsia"/>
                 <w:b/>
                 <w:sz w:val="28"/>
               </w:rPr>
@@ -4480,7 +4418,6 @@
           <w:p>
             <w:pPr>
               <w:rPr>
-                <w:rFonts w:hint="eastAsia"/>
                 <w:b/>
                 <w:sz w:val="28"/>
               </w:rPr>
@@ -4645,7 +4582,6 @@
             <w:pPr>
               <w:ind w:firstLineChars="100" w:firstLine="281"/>
               <w:rPr>
-                <w:rFonts w:hint="eastAsia"/>
                 <w:b/>
                 <w:sz w:val="28"/>
               </w:rPr>
@@ -4736,7 +4672,6 @@
           <w:p>
             <w:pPr>
               <w:rPr>
-                <w:rFonts w:hint="eastAsia"/>
                 <w:b/>
                 <w:sz w:val="28"/>
               </w:rPr>
@@ -4789,7 +4724,6 @@
             <w:pPr>
               <w:ind w:firstLineChars="100" w:firstLine="281"/>
               <w:rPr>
-                <w:rFonts w:hint="eastAsia"/>
                 <w:b/>
                 <w:sz w:val="28"/>
               </w:rPr>
@@ -5013,7 +4947,6 @@
             <w:pPr>
               <w:ind w:firstLineChars="200" w:firstLine="562"/>
               <w:rPr>
-                <w:rFonts w:hint="eastAsia"/>
                 <w:b/>
                 <w:sz w:val="28"/>
               </w:rPr>
@@ -5120,7 +5053,6 @@
           <w:p>
             <w:pPr>
               <w:rPr>
-                <w:rFonts w:hint="eastAsia"/>
                 <w:b/>
                 <w:sz w:val="28"/>
               </w:rPr>
@@ -5137,7 +5069,6 @@
             <w:pPr>
               <w:ind w:firstLineChars="100" w:firstLine="281"/>
               <w:rPr>
-                <w:rFonts w:hint="eastAsia"/>
                 <w:b/>
                 <w:sz w:val="28"/>
               </w:rPr>
@@ -5367,7 +5298,6 @@
             <w:pPr>
               <w:ind w:firstLineChars="200" w:firstLine="562"/>
               <w:rPr>
-                <w:rFonts w:hint="eastAsia"/>
                 <w:b/>
                 <w:sz w:val="28"/>
               </w:rPr>
@@ -5474,7 +5404,6 @@
           <w:p>
             <w:pPr>
               <w:rPr>
-                <w:rFonts w:hint="eastAsia"/>
                 <w:b/>
                 <w:sz w:val="28"/>
               </w:rPr>
@@ -5695,7 +5624,6 @@
             <w:pPr>
               <w:ind w:firstLineChars="149" w:firstLine="419"/>
               <w:rPr>
-                <w:rFonts w:hint="eastAsia"/>
                 <w:b/>
                 <w:sz w:val="28"/>
               </w:rPr>
@@ -5725,7 +5653,6 @@
             <w:pPr>
               <w:jc w:val="center"/>
               <w:rPr>
-                <w:rFonts w:hint="eastAsia"/>
                 <w:b/>
                 <w:sz w:val="28"/>
               </w:rPr>
@@ -5817,7 +5744,6 @@
         <w:pStyle w:val="a3"/>
         <w:ind w:left="360" w:firstLineChars="0" w:firstLine="645"/>
         <w:rPr>
-          <w:rFonts w:hint="eastAsia"/>
           <w:b/>
           <w:sz w:val="28"/>
         </w:rPr>
@@ -5867,7 +5793,6 @@
           <w:p>
             <w:pPr>
               <w:rPr>
-                <w:rFonts w:hint="eastAsia"/>
                 <w:b/>
                 <w:sz w:val="28"/>
               </w:rPr>
@@ -5905,7 +5830,6 @@
               <w:pStyle w:val="a3"/>
               <w:ind w:left="360" w:firstLineChars="0" w:firstLine="0"/>
               <w:rPr>
-                <w:rFonts w:hint="eastAsia"/>
                 <w:b/>
                 <w:sz w:val="28"/>
               </w:rPr>
@@ -5950,7 +5874,6 @@
           <w:p>
             <w:pPr>
               <w:rPr>
-                <w:rFonts w:hint="eastAsia"/>
                 <w:b/>
                 <w:sz w:val="28"/>
               </w:rPr>
@@ -6196,7 +6119,6 @@
               <w:ind w:left="360" w:firstLine="562"/>
               <w:jc w:val="center"/>
               <w:rPr>
-                <w:rFonts w:hint="eastAsia"/>
                 <w:b/>
                 <w:sz w:val="28"/>
               </w:rPr>
@@ -6255,7 +6177,6 @@
             <w:pPr>
               <w:jc w:val="center"/>
               <w:rPr>
-                <w:rFonts w:hint="eastAsia"/>
                 <w:b/>
                 <w:sz w:val="28"/>
               </w:rPr>
@@ -6318,7 +6239,6 @@
             <w:pPr>
               <w:jc w:val="center"/>
               <w:rPr>
-                <w:rFonts w:hint="eastAsia"/>
                 <w:b/>
                 <w:sz w:val="28"/>
               </w:rPr>
@@ -6330,8 +6250,6 @@
               </w:rPr>
               <w:t>showChecKResult()</w:t>
             </w:r>
-            <w:bookmarkStart w:id="0" w:name="_GoBack"/>
-            <w:bookmarkEnd w:id="0"/>
           </w:p>
         </w:tc>
         <w:tc>
@@ -6356,7 +6274,6 @@
           <w:p>
             <w:pPr>
               <w:rPr>
-                <w:rFonts w:hint="eastAsia"/>
                 <w:b/>
                 <w:sz w:val="28"/>
               </w:rPr>
@@ -6521,7 +6438,6 @@
             <w:pPr>
               <w:ind w:firstLineChars="100" w:firstLine="281"/>
               <w:rPr>
-                <w:rFonts w:hint="eastAsia"/>
                 <w:b/>
                 <w:sz w:val="28"/>
               </w:rPr>
@@ -6612,7 +6528,6 @@
           <w:p>
             <w:pPr>
               <w:rPr>
-                <w:rFonts w:hint="eastAsia"/>
                 <w:b/>
                 <w:sz w:val="28"/>
               </w:rPr>
@@ -6665,7 +6580,6 @@
             <w:pPr>
               <w:ind w:firstLineChars="100" w:firstLine="281"/>
               <w:rPr>
-                <w:rFonts w:hint="eastAsia"/>
                 <w:b/>
                 <w:sz w:val="28"/>
               </w:rPr>
@@ -6817,7 +6731,6 @@
             <w:pPr>
               <w:ind w:firstLineChars="149" w:firstLine="419"/>
               <w:rPr>
-                <w:rFonts w:hint="eastAsia"/>
                 <w:b/>
                 <w:sz w:val="28"/>
               </w:rPr>
@@ -6834,7 +6747,6 @@
             <w:pPr>
               <w:ind w:firstLineChars="149" w:firstLine="419"/>
               <w:rPr>
-                <w:rFonts w:hint="eastAsia"/>
                 <w:b/>
                 <w:sz w:val="28"/>
               </w:rPr>
@@ -6890,7 +6802,6 @@
             <w:pPr>
               <w:ind w:firstLineChars="149" w:firstLine="419"/>
               <w:rPr>
-                <w:rFonts w:hint="eastAsia"/>
                 <w:b/>
                 <w:sz w:val="28"/>
               </w:rPr>
@@ -6927,7 +6838,6 @@
             <w:pPr>
               <w:ind w:firstLineChars="100" w:firstLine="281"/>
               <w:rPr>
-                <w:rFonts w:hint="eastAsia"/>
                 <w:b/>
                 <w:sz w:val="28"/>
               </w:rPr>
@@ -7085,7 +6995,6 @@
             <w:pPr>
               <w:ind w:firstLineChars="149" w:firstLine="419"/>
               <w:rPr>
-                <w:rFonts w:hint="eastAsia"/>
                 <w:b/>
                 <w:sz w:val="28"/>
               </w:rPr>
@@ -7102,7 +7011,6 @@
             <w:pPr>
               <w:ind w:firstLineChars="149" w:firstLine="419"/>
               <w:rPr>
-                <w:rFonts w:hint="eastAsia"/>
                 <w:b/>
                 <w:sz w:val="28"/>
               </w:rPr>
@@ -7158,7 +7066,6 @@
             <w:pPr>
               <w:ind w:firstLineChars="200" w:firstLine="562"/>
               <w:rPr>
-                <w:rFonts w:hint="eastAsia"/>
                 <w:b/>
                 <w:sz w:val="28"/>
               </w:rPr>
@@ -7204,28 +7111,7 @@
                 <w:b/>
                 <w:sz w:val="28"/>
               </w:rPr>
-              <w:t>弹出转账</w:t>
-            </w:r>
-            <w:r>
-              <w:rPr>
-                <w:b/>
-                <w:sz w:val="28"/>
-              </w:rPr>
-              <w:t>成功</w:t>
-            </w:r>
-            <w:r>
-              <w:rPr>
-                <w:b/>
-                <w:sz w:val="28"/>
-              </w:rPr>
-              <w:t>对话框</w:t>
-            </w:r>
-            <w:r>
-              <w:rPr>
-                <w:b/>
-                <w:sz w:val="28"/>
-              </w:rPr>
-              <w:t>、显示账户余额</w:t>
+              <w:t>弹出转账成功对话框、显示账户余额</w:t>
             </w:r>
           </w:p>
         </w:tc>
@@ -7320,7 +7206,865 @@
           <w:sz w:val="28"/>
         </w:rPr>
       </w:pPr>
+      <w:r>
+        <w:rPr>
+          <w:b/>
+          <w:sz w:val="28"/>
+        </w:rPr>
+        <w:lastRenderedPageBreak/>
+        <w:t>界面输入参数测试：</w:t>
+      </w:r>
     </w:p>
+    <w:tbl>
+      <w:tblPr>
+        <w:tblStyle w:val="a4"/>
+        <w:tblW w:w="9834" w:type="dxa"/>
+        <w:tblInd w:w="360" w:type="dxa"/>
+        <w:tblLook w:val="04A0" w:firstRow="1" w:lastRow="0" w:firstColumn="1" w:lastColumn="0" w:noHBand="0" w:noVBand="1"/>
+      </w:tblPr>
+      <w:tblGrid>
+        <w:gridCol w:w="2456"/>
+        <w:gridCol w:w="2460"/>
+        <w:gridCol w:w="2457"/>
+        <w:gridCol w:w="2461"/>
+      </w:tblGrid>
+      <w:tr>
+        <w:tc>
+          <w:tcPr>
+            <w:tcW w:w="2456" w:type="dxa"/>
+          </w:tcPr>
+          <w:p>
+            <w:pPr>
+              <w:pStyle w:val="a3"/>
+              <w:ind w:firstLineChars="100" w:firstLine="281"/>
+              <w:rPr>
+                <w:rFonts w:hint="eastAsia"/>
+                <w:b/>
+                <w:sz w:val="28"/>
+              </w:rPr>
+            </w:pPr>
+            <w:r>
+              <w:rPr>
+                <w:rFonts w:hint="eastAsia"/>
+                <w:b/>
+                <w:sz w:val="28"/>
+              </w:rPr>
+              <w:t>测试界面：</w:t>
+            </w:r>
+          </w:p>
+        </w:tc>
+        <w:tc>
+          <w:tcPr>
+            <w:tcW w:w="2460" w:type="dxa"/>
+          </w:tcPr>
+          <w:p>
+            <w:pPr>
+              <w:pStyle w:val="a3"/>
+              <w:ind w:firstLineChars="0" w:firstLine="0"/>
+              <w:rPr>
+                <w:rFonts w:hint="eastAsia"/>
+                <w:b/>
+                <w:sz w:val="28"/>
+              </w:rPr>
+            </w:pPr>
+            <w:r>
+              <w:rPr>
+                <w:sz w:val="28"/>
+              </w:rPr>
+              <w:t>转账方式</w:t>
+            </w:r>
+            <w:r>
+              <w:rPr>
+                <w:sz w:val="28"/>
+              </w:rPr>
+              <w:t>02</w:t>
+            </w:r>
+            <w:r>
+              <w:rPr>
+                <w:sz w:val="28"/>
+              </w:rPr>
+              <w:t>界面</w:t>
+            </w:r>
+          </w:p>
+        </w:tc>
+        <w:tc>
+          <w:tcPr>
+            <w:tcW w:w="2457" w:type="dxa"/>
+          </w:tcPr>
+          <w:p>
+            <w:pPr>
+              <w:pStyle w:val="a3"/>
+              <w:ind w:firstLineChars="0" w:firstLine="0"/>
+              <w:rPr>
+                <w:rFonts w:hint="eastAsia"/>
+                <w:b/>
+                <w:sz w:val="28"/>
+              </w:rPr>
+            </w:pPr>
+            <w:r>
+              <w:rPr>
+                <w:rFonts w:hint="eastAsia"/>
+                <w:b/>
+                <w:sz w:val="28"/>
+              </w:rPr>
+              <w:t>创建者：</w:t>
+            </w:r>
+          </w:p>
+        </w:tc>
+        <w:tc>
+          <w:tcPr>
+            <w:tcW w:w="2461" w:type="dxa"/>
+          </w:tcPr>
+          <w:p>
+            <w:pPr>
+              <w:pStyle w:val="a3"/>
+              <w:ind w:firstLineChars="0" w:firstLine="0"/>
+              <w:rPr>
+                <w:rFonts w:hint="eastAsia"/>
+                <w:b/>
+                <w:sz w:val="28"/>
+              </w:rPr>
+            </w:pPr>
+            <w:r>
+              <w:rPr>
+                <w:rFonts w:hint="eastAsia"/>
+                <w:b/>
+                <w:sz w:val="28"/>
+              </w:rPr>
+              <w:t>王琦</w:t>
+            </w:r>
+          </w:p>
+        </w:tc>
+      </w:tr>
+      <w:tr>
+        <w:trPr>
+          <w:trHeight w:val="717"/>
+        </w:trPr>
+        <w:tc>
+          <w:tcPr>
+            <w:tcW w:w="2456" w:type="dxa"/>
+          </w:tcPr>
+          <w:p>
+            <w:pPr>
+              <w:pStyle w:val="a3"/>
+              <w:ind w:firstLineChars="0" w:firstLine="0"/>
+              <w:rPr>
+                <w:rFonts w:hint="eastAsia"/>
+                <w:b/>
+                <w:sz w:val="28"/>
+              </w:rPr>
+            </w:pPr>
+            <w:r>
+              <w:rPr>
+                <w:rFonts w:hint="eastAsia"/>
+                <w:b/>
+                <w:sz w:val="28"/>
+              </w:rPr>
+              <w:t>创建时间：</w:t>
+            </w:r>
+          </w:p>
+        </w:tc>
+        <w:tc>
+          <w:tcPr>
+            <w:tcW w:w="2460" w:type="dxa"/>
+          </w:tcPr>
+          <w:p>
+            <w:pPr>
+              <w:pStyle w:val="a3"/>
+              <w:ind w:firstLineChars="0" w:firstLine="0"/>
+              <w:rPr>
+                <w:rFonts w:hint="eastAsia"/>
+                <w:b/>
+                <w:sz w:val="28"/>
+              </w:rPr>
+            </w:pPr>
+            <w:r>
+              <w:rPr>
+                <w:rFonts w:hint="eastAsia"/>
+                <w:b/>
+                <w:sz w:val="28"/>
+              </w:rPr>
+              <w:t>2015-05-25</w:t>
+            </w:r>
+          </w:p>
+        </w:tc>
+        <w:tc>
+          <w:tcPr>
+            <w:tcW w:w="2457" w:type="dxa"/>
+          </w:tcPr>
+          <w:p>
+            <w:pPr>
+              <w:pStyle w:val="a3"/>
+              <w:ind w:firstLineChars="0" w:firstLine="0"/>
+              <w:rPr>
+                <w:rFonts w:hint="eastAsia"/>
+                <w:b/>
+                <w:sz w:val="28"/>
+              </w:rPr>
+            </w:pPr>
+            <w:r>
+              <w:rPr>
+                <w:rFonts w:hint="eastAsia"/>
+                <w:b/>
+                <w:sz w:val="28"/>
+              </w:rPr>
+              <w:t>测试时间：</w:t>
+            </w:r>
+          </w:p>
+        </w:tc>
+        <w:tc>
+          <w:tcPr>
+            <w:tcW w:w="2461" w:type="dxa"/>
+          </w:tcPr>
+          <w:p>
+            <w:pPr>
+              <w:pStyle w:val="a3"/>
+              <w:ind w:firstLineChars="0" w:firstLine="0"/>
+              <w:rPr>
+                <w:rFonts w:hint="eastAsia"/>
+                <w:b/>
+                <w:sz w:val="28"/>
+              </w:rPr>
+            </w:pPr>
+            <w:r>
+              <w:rPr>
+                <w:rFonts w:hint="eastAsia"/>
+                <w:b/>
+                <w:sz w:val="28"/>
+              </w:rPr>
+              <w:t>2015-05-26</w:t>
+            </w:r>
+          </w:p>
+        </w:tc>
+      </w:tr>
+      <w:tr>
+        <w:trPr>
+          <w:trHeight w:val="717"/>
+        </w:trPr>
+        <w:tc>
+          <w:tcPr>
+            <w:tcW w:w="2456" w:type="dxa"/>
+            <w:vAlign w:val="center"/>
+          </w:tcPr>
+          <w:p>
+            <w:pPr>
+              <w:ind w:firstLineChars="100" w:firstLine="281"/>
+              <w:rPr>
+                <w:b/>
+                <w:sz w:val="28"/>
+              </w:rPr>
+            </w:pPr>
+            <w:r>
+              <w:rPr>
+                <w:b/>
+                <w:sz w:val="28"/>
+              </w:rPr>
+              <w:t>测试用例</w:t>
+            </w:r>
+          </w:p>
+        </w:tc>
+        <w:tc>
+          <w:tcPr>
+            <w:tcW w:w="2460" w:type="dxa"/>
+            <w:vAlign w:val="center"/>
+          </w:tcPr>
+          <w:p>
+            <w:pPr>
+              <w:rPr>
+                <w:b/>
+                <w:sz w:val="28"/>
+              </w:rPr>
+            </w:pPr>
+            <w:r>
+              <w:rPr>
+                <w:rFonts w:hint="eastAsia"/>
+                <w:b/>
+                <w:sz w:val="28"/>
+              </w:rPr>
+              <w:t>输入参数和数据</w:t>
+            </w:r>
+          </w:p>
+        </w:tc>
+        <w:tc>
+          <w:tcPr>
+            <w:tcW w:w="2457" w:type="dxa"/>
+            <w:vAlign w:val="center"/>
+          </w:tcPr>
+          <w:p>
+            <w:pPr>
+              <w:ind w:firstLineChars="100" w:firstLine="281"/>
+              <w:rPr>
+                <w:b/>
+                <w:sz w:val="28"/>
+              </w:rPr>
+            </w:pPr>
+            <w:r>
+              <w:rPr>
+                <w:rFonts w:hint="eastAsia"/>
+                <w:b/>
+                <w:sz w:val="28"/>
+              </w:rPr>
+              <w:t>期望</w:t>
+            </w:r>
+            <w:r>
+              <w:rPr>
+                <w:b/>
+                <w:sz w:val="28"/>
+              </w:rPr>
+              <w:t>结果</w:t>
+            </w:r>
+          </w:p>
+        </w:tc>
+        <w:tc>
+          <w:tcPr>
+            <w:tcW w:w="2461" w:type="dxa"/>
+            <w:vAlign w:val="center"/>
+          </w:tcPr>
+          <w:p>
+            <w:pPr>
+              <w:ind w:firstLineChars="100" w:firstLine="281"/>
+              <w:rPr>
+                <w:b/>
+                <w:sz w:val="28"/>
+              </w:rPr>
+            </w:pPr>
+            <w:r>
+              <w:rPr>
+                <w:b/>
+                <w:sz w:val="28"/>
+              </w:rPr>
+              <w:t>实际情况</w:t>
+            </w:r>
+          </w:p>
+        </w:tc>
+      </w:tr>
+      <w:tr>
+        <w:trPr>
+          <w:trHeight w:val="717"/>
+        </w:trPr>
+        <w:tc>
+          <w:tcPr>
+            <w:tcW w:w="2456" w:type="dxa"/>
+          </w:tcPr>
+          <w:p>
+            <w:pPr>
+              <w:pStyle w:val="a3"/>
+              <w:ind w:firstLineChars="0" w:firstLine="0"/>
+              <w:rPr>
+                <w:rFonts w:hint="eastAsia"/>
+                <w:b/>
+                <w:sz w:val="28"/>
+              </w:rPr>
+            </w:pPr>
+            <w:r>
+              <w:rPr>
+                <w:rFonts w:hint="eastAsia"/>
+                <w:b/>
+                <w:sz w:val="28"/>
+              </w:rPr>
+              <w:t>1</w:t>
+            </w:r>
+          </w:p>
+        </w:tc>
+        <w:tc>
+          <w:tcPr>
+            <w:tcW w:w="2460" w:type="dxa"/>
+          </w:tcPr>
+          <w:p>
+            <w:pPr>
+              <w:pStyle w:val="a3"/>
+              <w:ind w:firstLineChars="0" w:firstLine="0"/>
+              <w:rPr>
+                <w:rFonts w:hint="eastAsia"/>
+                <w:b/>
+                <w:sz w:val="28"/>
+              </w:rPr>
+            </w:pPr>
+            <w:r>
+              <w:rPr>
+                <w:rFonts w:hint="eastAsia"/>
+                <w:b/>
+                <w:sz w:val="28"/>
+              </w:rPr>
+              <w:t>输入</w:t>
+            </w:r>
+            <w:r>
+              <w:rPr>
+                <w:rFonts w:hint="eastAsia"/>
+                <w:b/>
+                <w:sz w:val="28"/>
+              </w:rPr>
+              <w:t>ID:</w:t>
+            </w:r>
+            <w:r>
+              <w:rPr>
+                <w:rFonts w:hint="eastAsia"/>
+                <w:b/>
+                <w:sz w:val="28"/>
+              </w:rPr>
+              <w:t>空</w:t>
+            </w:r>
+          </w:p>
+        </w:tc>
+        <w:tc>
+          <w:tcPr>
+            <w:tcW w:w="2457" w:type="dxa"/>
+          </w:tcPr>
+          <w:p>
+            <w:pPr>
+              <w:pStyle w:val="a3"/>
+              <w:ind w:firstLineChars="0" w:firstLine="0"/>
+              <w:rPr>
+                <w:rFonts w:hint="eastAsia"/>
+                <w:b/>
+                <w:sz w:val="28"/>
+              </w:rPr>
+            </w:pPr>
+            <w:r>
+              <w:rPr>
+                <w:rFonts w:hint="eastAsia"/>
+                <w:b/>
+                <w:sz w:val="28"/>
+              </w:rPr>
+              <w:t>提示</w:t>
+            </w:r>
+            <w:r>
+              <w:rPr>
+                <w:rFonts w:hint="eastAsia"/>
+                <w:b/>
+                <w:sz w:val="28"/>
+              </w:rPr>
+              <w:t>ID</w:t>
+            </w:r>
+            <w:r>
+              <w:rPr>
+                <w:rFonts w:hint="eastAsia"/>
+                <w:b/>
+                <w:sz w:val="28"/>
+              </w:rPr>
+              <w:t>未填写</w:t>
+            </w:r>
+          </w:p>
+        </w:tc>
+        <w:tc>
+          <w:tcPr>
+            <w:tcW w:w="2461" w:type="dxa"/>
+          </w:tcPr>
+          <w:p>
+            <w:pPr>
+              <w:pStyle w:val="a3"/>
+              <w:ind w:firstLineChars="0" w:firstLine="0"/>
+              <w:rPr>
+                <w:rFonts w:hint="eastAsia"/>
+                <w:b/>
+                <w:sz w:val="28"/>
+              </w:rPr>
+            </w:pPr>
+          </w:p>
+        </w:tc>
+      </w:tr>
+      <w:tr>
+        <w:trPr>
+          <w:trHeight w:val="717"/>
+        </w:trPr>
+        <w:tc>
+          <w:tcPr>
+            <w:tcW w:w="2456" w:type="dxa"/>
+          </w:tcPr>
+          <w:p>
+            <w:pPr>
+              <w:pStyle w:val="a3"/>
+              <w:ind w:firstLineChars="0" w:firstLine="0"/>
+              <w:rPr>
+                <w:rFonts w:hint="eastAsia"/>
+                <w:b/>
+                <w:sz w:val="28"/>
+              </w:rPr>
+            </w:pPr>
+            <w:r>
+              <w:rPr>
+                <w:rFonts w:hint="eastAsia"/>
+                <w:b/>
+                <w:sz w:val="28"/>
+              </w:rPr>
+              <w:t>2</w:t>
+            </w:r>
+          </w:p>
+        </w:tc>
+        <w:tc>
+          <w:tcPr>
+            <w:tcW w:w="2460" w:type="dxa"/>
+          </w:tcPr>
+          <w:p>
+            <w:pPr>
+              <w:pStyle w:val="a3"/>
+              <w:ind w:firstLineChars="0" w:firstLine="0"/>
+              <w:rPr>
+                <w:b/>
+                <w:sz w:val="28"/>
+              </w:rPr>
+            </w:pPr>
+            <w:r>
+              <w:rPr>
+                <w:rFonts w:hint="eastAsia"/>
+                <w:b/>
+                <w:sz w:val="28"/>
+              </w:rPr>
+              <w:t>输入</w:t>
+            </w:r>
+            <w:r>
+              <w:rPr>
+                <w:rFonts w:hint="eastAsia"/>
+                <w:b/>
+                <w:sz w:val="28"/>
+              </w:rPr>
+              <w:t>ID:</w:t>
+            </w:r>
+            <w:r>
+              <w:rPr>
+                <w:rFonts w:hint="eastAsia"/>
+                <w:b/>
+                <w:sz w:val="28"/>
+              </w:rPr>
+              <w:t>11111111</w:t>
+            </w:r>
+          </w:p>
+          <w:p>
+            <w:pPr>
+              <w:pStyle w:val="a3"/>
+              <w:ind w:firstLineChars="0" w:firstLine="0"/>
+              <w:rPr>
+                <w:rFonts w:hint="eastAsia"/>
+                <w:b/>
+                <w:sz w:val="28"/>
+              </w:rPr>
+            </w:pPr>
+            <w:r>
+              <w:rPr>
+                <w:rFonts w:hint="eastAsia"/>
+                <w:b/>
+                <w:sz w:val="28"/>
+              </w:rPr>
+              <w:t>11111111111111</w:t>
+            </w:r>
+          </w:p>
+        </w:tc>
+        <w:tc>
+          <w:tcPr>
+            <w:tcW w:w="2457" w:type="dxa"/>
+          </w:tcPr>
+          <w:p>
+            <w:pPr>
+              <w:pStyle w:val="a3"/>
+              <w:ind w:firstLineChars="0" w:firstLine="0"/>
+              <w:rPr>
+                <w:rFonts w:hint="eastAsia"/>
+                <w:b/>
+                <w:sz w:val="28"/>
+              </w:rPr>
+            </w:pPr>
+            <w:r>
+              <w:rPr>
+                <w:rFonts w:hint="eastAsia"/>
+                <w:b/>
+                <w:sz w:val="28"/>
+              </w:rPr>
+              <w:t>ID</w:t>
+            </w:r>
+            <w:r>
+              <w:rPr>
+                <w:rFonts w:hint="eastAsia"/>
+                <w:b/>
+                <w:sz w:val="28"/>
+              </w:rPr>
+              <w:t>输入超过</w:t>
+            </w:r>
+            <w:r>
+              <w:rPr>
+                <w:rFonts w:hint="eastAsia"/>
+                <w:b/>
+                <w:sz w:val="28"/>
+              </w:rPr>
+              <w:t>12</w:t>
+            </w:r>
+            <w:r>
+              <w:rPr>
+                <w:rFonts w:hint="eastAsia"/>
+                <w:b/>
+                <w:sz w:val="28"/>
+              </w:rPr>
+              <w:t>个之后无法在输入</w:t>
+            </w:r>
+          </w:p>
+        </w:tc>
+        <w:tc>
+          <w:tcPr>
+            <w:tcW w:w="2461" w:type="dxa"/>
+          </w:tcPr>
+          <w:p>
+            <w:pPr>
+              <w:pStyle w:val="a3"/>
+              <w:ind w:firstLineChars="0" w:firstLine="0"/>
+              <w:rPr>
+                <w:rFonts w:hint="eastAsia"/>
+                <w:b/>
+                <w:sz w:val="28"/>
+              </w:rPr>
+            </w:pPr>
+          </w:p>
+        </w:tc>
+      </w:tr>
+      <w:tr>
+        <w:trPr>
+          <w:trHeight w:val="717"/>
+        </w:trPr>
+        <w:tc>
+          <w:tcPr>
+            <w:tcW w:w="2456" w:type="dxa"/>
+          </w:tcPr>
+          <w:p>
+            <w:pPr>
+              <w:pStyle w:val="a3"/>
+              <w:ind w:firstLineChars="0" w:firstLine="0"/>
+              <w:rPr>
+                <w:rFonts w:hint="eastAsia"/>
+                <w:b/>
+                <w:sz w:val="28"/>
+              </w:rPr>
+            </w:pPr>
+            <w:r>
+              <w:rPr>
+                <w:rFonts w:hint="eastAsia"/>
+                <w:b/>
+                <w:sz w:val="28"/>
+              </w:rPr>
+              <w:t>3</w:t>
+            </w:r>
+          </w:p>
+        </w:tc>
+        <w:tc>
+          <w:tcPr>
+            <w:tcW w:w="2460" w:type="dxa"/>
+          </w:tcPr>
+          <w:p>
+            <w:pPr>
+              <w:pStyle w:val="a3"/>
+              <w:ind w:firstLineChars="0" w:firstLine="0"/>
+              <w:rPr>
+                <w:rFonts w:hint="eastAsia"/>
+                <w:b/>
+                <w:sz w:val="28"/>
+              </w:rPr>
+            </w:pPr>
+            <w:r>
+              <w:rPr>
+                <w:rFonts w:hint="eastAsia"/>
+                <w:b/>
+                <w:sz w:val="28"/>
+              </w:rPr>
+              <w:t>输入</w:t>
+            </w:r>
+            <w:r>
+              <w:rPr>
+                <w:rFonts w:hint="eastAsia"/>
+                <w:b/>
+                <w:sz w:val="28"/>
+              </w:rPr>
+              <w:t>ID:</w:t>
+            </w:r>
+            <w:r>
+              <w:rPr>
+                <w:rFonts w:hint="eastAsia"/>
+                <w:b/>
+                <w:sz w:val="28"/>
+              </w:rPr>
+              <w:t>752848967</w:t>
+            </w:r>
+          </w:p>
+        </w:tc>
+        <w:tc>
+          <w:tcPr>
+            <w:tcW w:w="2457" w:type="dxa"/>
+          </w:tcPr>
+          <w:p>
+            <w:pPr>
+              <w:pStyle w:val="a3"/>
+              <w:ind w:firstLineChars="0" w:firstLine="0"/>
+              <w:rPr>
+                <w:rFonts w:hint="eastAsia"/>
+                <w:b/>
+                <w:sz w:val="28"/>
+              </w:rPr>
+            </w:pPr>
+            <w:r>
+              <w:rPr>
+                <w:rFonts w:hint="eastAsia"/>
+                <w:b/>
+                <w:sz w:val="28"/>
+              </w:rPr>
+              <w:t>输入符合，进入输入转账金额界面</w:t>
+            </w:r>
+          </w:p>
+        </w:tc>
+        <w:tc>
+          <w:tcPr>
+            <w:tcW w:w="2461" w:type="dxa"/>
+          </w:tcPr>
+          <w:p>
+            <w:pPr>
+              <w:pStyle w:val="a3"/>
+              <w:ind w:firstLineChars="0" w:firstLine="0"/>
+              <w:rPr>
+                <w:rFonts w:hint="eastAsia"/>
+                <w:b/>
+                <w:sz w:val="28"/>
+              </w:rPr>
+            </w:pPr>
+          </w:p>
+        </w:tc>
+      </w:tr>
+      <w:tr>
+        <w:trPr>
+          <w:trHeight w:val="717"/>
+        </w:trPr>
+        <w:tc>
+          <w:tcPr>
+            <w:tcW w:w="2456" w:type="dxa"/>
+          </w:tcPr>
+          <w:p>
+            <w:pPr>
+              <w:pStyle w:val="a3"/>
+              <w:ind w:firstLineChars="0" w:firstLine="0"/>
+              <w:rPr>
+                <w:rFonts w:hint="eastAsia"/>
+                <w:b/>
+                <w:sz w:val="28"/>
+              </w:rPr>
+            </w:pPr>
+            <w:r>
+              <w:rPr>
+                <w:rFonts w:hint="eastAsia"/>
+                <w:b/>
+                <w:sz w:val="28"/>
+              </w:rPr>
+              <w:t>4</w:t>
+            </w:r>
+          </w:p>
+        </w:tc>
+        <w:tc>
+          <w:tcPr>
+            <w:tcW w:w="2460" w:type="dxa"/>
+          </w:tcPr>
+          <w:p>
+            <w:pPr>
+              <w:pStyle w:val="a3"/>
+              <w:ind w:firstLineChars="0" w:firstLine="0"/>
+              <w:rPr>
+                <w:rFonts w:hint="eastAsia"/>
+                <w:b/>
+                <w:sz w:val="28"/>
+              </w:rPr>
+            </w:pPr>
+            <w:r>
+              <w:rPr>
+                <w:rFonts w:hint="eastAsia"/>
+                <w:b/>
+                <w:sz w:val="28"/>
+              </w:rPr>
+              <w:t>输入：</w:t>
+            </w:r>
+            <w:r>
+              <w:rPr>
+                <w:rFonts w:hint="eastAsia"/>
+                <w:b/>
+                <w:sz w:val="28"/>
+              </w:rPr>
+              <w:t>*&amp;</w:t>
+            </w:r>
+            <w:r>
+              <w:rPr>
+                <w:rFonts w:hint="eastAsia"/>
+                <w:b/>
+                <w:sz w:val="28"/>
+              </w:rPr>
+              <w:t>……</w:t>
+            </w:r>
+            <w:r>
+              <w:rPr>
+                <w:rFonts w:hint="eastAsia"/>
+                <w:b/>
+                <w:sz w:val="28"/>
+              </w:rPr>
+              <w:t>*&amp;</w:t>
+            </w:r>
+            <w:r>
+              <w:rPr>
+                <w:rFonts w:hint="eastAsia"/>
+                <w:b/>
+                <w:sz w:val="28"/>
+              </w:rPr>
+              <w:t>……</w:t>
+            </w:r>
+          </w:p>
+        </w:tc>
+        <w:tc>
+          <w:tcPr>
+            <w:tcW w:w="2457" w:type="dxa"/>
+          </w:tcPr>
+          <w:p>
+            <w:pPr>
+              <w:pStyle w:val="a3"/>
+              <w:ind w:firstLineChars="0" w:firstLine="0"/>
+              <w:rPr>
+                <w:rFonts w:hint="eastAsia"/>
+                <w:b/>
+                <w:sz w:val="28"/>
+              </w:rPr>
+            </w:pPr>
+            <w:r>
+              <w:rPr>
+                <w:rFonts w:hint="eastAsia"/>
+                <w:b/>
+                <w:sz w:val="28"/>
+              </w:rPr>
+              <w:t>提示输入</w:t>
+            </w:r>
+            <w:r>
+              <w:rPr>
+                <w:rFonts w:hint="eastAsia"/>
+                <w:b/>
+                <w:sz w:val="28"/>
+              </w:rPr>
+              <w:t>ID</w:t>
+            </w:r>
+            <w:r>
+              <w:rPr>
+                <w:rFonts w:hint="eastAsia"/>
+                <w:b/>
+                <w:sz w:val="28"/>
+              </w:rPr>
+              <w:t>存在非法字符</w:t>
+            </w:r>
+          </w:p>
+        </w:tc>
+        <w:tc>
+          <w:tcPr>
+            <w:tcW w:w="2461" w:type="dxa"/>
+          </w:tcPr>
+          <w:p>
+            <w:pPr>
+              <w:pStyle w:val="a3"/>
+              <w:ind w:firstLineChars="0" w:firstLine="0"/>
+              <w:rPr>
+                <w:rFonts w:hint="eastAsia"/>
+                <w:b/>
+                <w:sz w:val="28"/>
+              </w:rPr>
+            </w:pPr>
+          </w:p>
+        </w:tc>
+      </w:tr>
+    </w:tbl>
     <w:p>
       <w:pPr>
         <w:pStyle w:val="a3"/>
@@ -7331,23 +8075,1598 @@
         </w:rPr>
       </w:pPr>
     </w:p>
+    <w:tbl>
+      <w:tblPr>
+        <w:tblStyle w:val="a4"/>
+        <w:tblW w:w="9834" w:type="dxa"/>
+        <w:tblInd w:w="360" w:type="dxa"/>
+        <w:tblLook w:val="04A0" w:firstRow="1" w:lastRow="0" w:firstColumn="1" w:lastColumn="0" w:noHBand="0" w:noVBand="1"/>
+      </w:tblPr>
+      <w:tblGrid>
+        <w:gridCol w:w="2456"/>
+        <w:gridCol w:w="2460"/>
+        <w:gridCol w:w="2457"/>
+        <w:gridCol w:w="2461"/>
+      </w:tblGrid>
+      <w:tr>
+        <w:tc>
+          <w:tcPr>
+            <w:tcW w:w="2456" w:type="dxa"/>
+          </w:tcPr>
+          <w:p>
+            <w:pPr>
+              <w:pStyle w:val="a3"/>
+              <w:ind w:firstLineChars="100" w:firstLine="281"/>
+              <w:rPr>
+                <w:rFonts w:hint="eastAsia"/>
+                <w:b/>
+                <w:sz w:val="28"/>
+              </w:rPr>
+            </w:pPr>
+            <w:r>
+              <w:rPr>
+                <w:rFonts w:hint="eastAsia"/>
+                <w:b/>
+                <w:sz w:val="28"/>
+              </w:rPr>
+              <w:t>测试界面：</w:t>
+            </w:r>
+          </w:p>
+        </w:tc>
+        <w:tc>
+          <w:tcPr>
+            <w:tcW w:w="2460" w:type="dxa"/>
+          </w:tcPr>
+          <w:p>
+            <w:pPr>
+              <w:widowControl/>
+              <w:ind w:firstLineChars="100" w:firstLine="281"/>
+              <w:jc w:val="left"/>
+              <w:rPr>
+                <w:rFonts w:hint="eastAsia"/>
+                <w:b/>
+                <w:sz w:val="28"/>
+              </w:rPr>
+            </w:pPr>
+            <w:r>
+              <w:rPr>
+                <w:rFonts w:hint="eastAsia"/>
+                <w:b/>
+                <w:sz w:val="28"/>
+              </w:rPr>
+              <w:t>转账余额界面</w:t>
+            </w:r>
+          </w:p>
+        </w:tc>
+        <w:tc>
+          <w:tcPr>
+            <w:tcW w:w="2457" w:type="dxa"/>
+          </w:tcPr>
+          <w:p>
+            <w:pPr>
+              <w:pStyle w:val="a3"/>
+              <w:ind w:firstLineChars="0" w:firstLine="0"/>
+              <w:rPr>
+                <w:rFonts w:hint="eastAsia"/>
+                <w:b/>
+                <w:sz w:val="28"/>
+              </w:rPr>
+            </w:pPr>
+            <w:r>
+              <w:rPr>
+                <w:rFonts w:hint="eastAsia"/>
+                <w:b/>
+                <w:sz w:val="28"/>
+              </w:rPr>
+              <w:t>创建者：</w:t>
+            </w:r>
+          </w:p>
+        </w:tc>
+        <w:tc>
+          <w:tcPr>
+            <w:tcW w:w="2461" w:type="dxa"/>
+          </w:tcPr>
+          <w:p>
+            <w:pPr>
+              <w:pStyle w:val="a3"/>
+              <w:ind w:firstLineChars="0" w:firstLine="0"/>
+              <w:rPr>
+                <w:rFonts w:hint="eastAsia"/>
+                <w:b/>
+                <w:sz w:val="28"/>
+              </w:rPr>
+            </w:pPr>
+            <w:r>
+              <w:rPr>
+                <w:rFonts w:hint="eastAsia"/>
+                <w:b/>
+                <w:sz w:val="28"/>
+              </w:rPr>
+              <w:t>王琦</w:t>
+            </w:r>
+          </w:p>
+        </w:tc>
+      </w:tr>
+      <w:tr>
+        <w:trPr>
+          <w:trHeight w:val="717"/>
+        </w:trPr>
+        <w:tc>
+          <w:tcPr>
+            <w:tcW w:w="2456" w:type="dxa"/>
+          </w:tcPr>
+          <w:p>
+            <w:pPr>
+              <w:pStyle w:val="a3"/>
+              <w:ind w:firstLineChars="0" w:firstLine="0"/>
+              <w:rPr>
+                <w:rFonts w:hint="eastAsia"/>
+                <w:b/>
+                <w:sz w:val="28"/>
+              </w:rPr>
+            </w:pPr>
+            <w:r>
+              <w:rPr>
+                <w:rFonts w:hint="eastAsia"/>
+                <w:b/>
+                <w:sz w:val="28"/>
+              </w:rPr>
+              <w:t>创建时间：</w:t>
+            </w:r>
+          </w:p>
+        </w:tc>
+        <w:tc>
+          <w:tcPr>
+            <w:tcW w:w="2460" w:type="dxa"/>
+          </w:tcPr>
+          <w:p>
+            <w:pPr>
+              <w:pStyle w:val="a3"/>
+              <w:ind w:firstLineChars="0" w:firstLine="0"/>
+              <w:rPr>
+                <w:rFonts w:hint="eastAsia"/>
+                <w:b/>
+                <w:sz w:val="28"/>
+              </w:rPr>
+            </w:pPr>
+            <w:r>
+              <w:rPr>
+                <w:rFonts w:hint="eastAsia"/>
+                <w:b/>
+                <w:sz w:val="28"/>
+              </w:rPr>
+              <w:t>2015-05-25</w:t>
+            </w:r>
+          </w:p>
+        </w:tc>
+        <w:tc>
+          <w:tcPr>
+            <w:tcW w:w="2457" w:type="dxa"/>
+          </w:tcPr>
+          <w:p>
+            <w:pPr>
+              <w:pStyle w:val="a3"/>
+              <w:ind w:firstLineChars="0" w:firstLine="0"/>
+              <w:rPr>
+                <w:rFonts w:hint="eastAsia"/>
+                <w:b/>
+                <w:sz w:val="28"/>
+              </w:rPr>
+            </w:pPr>
+            <w:r>
+              <w:rPr>
+                <w:rFonts w:hint="eastAsia"/>
+                <w:b/>
+                <w:sz w:val="28"/>
+              </w:rPr>
+              <w:t>测试时间：</w:t>
+            </w:r>
+          </w:p>
+        </w:tc>
+        <w:tc>
+          <w:tcPr>
+            <w:tcW w:w="2461" w:type="dxa"/>
+          </w:tcPr>
+          <w:p>
+            <w:pPr>
+              <w:pStyle w:val="a3"/>
+              <w:ind w:firstLineChars="0" w:firstLine="0"/>
+              <w:rPr>
+                <w:rFonts w:hint="eastAsia"/>
+                <w:b/>
+                <w:sz w:val="28"/>
+              </w:rPr>
+            </w:pPr>
+            <w:r>
+              <w:rPr>
+                <w:rFonts w:hint="eastAsia"/>
+                <w:b/>
+                <w:sz w:val="28"/>
+              </w:rPr>
+              <w:t>2015-05-26</w:t>
+            </w:r>
+          </w:p>
+        </w:tc>
+      </w:tr>
+      <w:tr>
+        <w:trPr>
+          <w:trHeight w:val="717"/>
+        </w:trPr>
+        <w:tc>
+          <w:tcPr>
+            <w:tcW w:w="2456" w:type="dxa"/>
+            <w:vAlign w:val="center"/>
+          </w:tcPr>
+          <w:p>
+            <w:pPr>
+              <w:ind w:firstLineChars="100" w:firstLine="281"/>
+              <w:rPr>
+                <w:b/>
+                <w:sz w:val="28"/>
+              </w:rPr>
+            </w:pPr>
+            <w:r>
+              <w:rPr>
+                <w:b/>
+                <w:sz w:val="28"/>
+              </w:rPr>
+              <w:t>测试用例</w:t>
+            </w:r>
+          </w:p>
+        </w:tc>
+        <w:tc>
+          <w:tcPr>
+            <w:tcW w:w="2460" w:type="dxa"/>
+            <w:vAlign w:val="center"/>
+          </w:tcPr>
+          <w:p>
+            <w:pPr>
+              <w:rPr>
+                <w:b/>
+                <w:sz w:val="28"/>
+              </w:rPr>
+            </w:pPr>
+            <w:r>
+              <w:rPr>
+                <w:rFonts w:hint="eastAsia"/>
+                <w:b/>
+                <w:sz w:val="28"/>
+              </w:rPr>
+              <w:t>输入参数和数据</w:t>
+            </w:r>
+          </w:p>
+        </w:tc>
+        <w:tc>
+          <w:tcPr>
+            <w:tcW w:w="2457" w:type="dxa"/>
+            <w:vAlign w:val="center"/>
+          </w:tcPr>
+          <w:p>
+            <w:pPr>
+              <w:ind w:firstLineChars="100" w:firstLine="281"/>
+              <w:rPr>
+                <w:b/>
+                <w:sz w:val="28"/>
+              </w:rPr>
+            </w:pPr>
+            <w:r>
+              <w:rPr>
+                <w:rFonts w:hint="eastAsia"/>
+                <w:b/>
+                <w:sz w:val="28"/>
+              </w:rPr>
+              <w:t>期望</w:t>
+            </w:r>
+            <w:r>
+              <w:rPr>
+                <w:b/>
+                <w:sz w:val="28"/>
+              </w:rPr>
+              <w:t>结果</w:t>
+            </w:r>
+          </w:p>
+        </w:tc>
+        <w:tc>
+          <w:tcPr>
+            <w:tcW w:w="2461" w:type="dxa"/>
+            <w:vAlign w:val="center"/>
+          </w:tcPr>
+          <w:p>
+            <w:pPr>
+              <w:ind w:firstLineChars="100" w:firstLine="281"/>
+              <w:rPr>
+                <w:b/>
+                <w:sz w:val="28"/>
+              </w:rPr>
+            </w:pPr>
+            <w:r>
+              <w:rPr>
+                <w:b/>
+                <w:sz w:val="28"/>
+              </w:rPr>
+              <w:t>实际情况</w:t>
+            </w:r>
+          </w:p>
+        </w:tc>
+      </w:tr>
+      <w:tr>
+        <w:trPr>
+          <w:trHeight w:val="717"/>
+        </w:trPr>
+        <w:tc>
+          <w:tcPr>
+            <w:tcW w:w="2456" w:type="dxa"/>
+          </w:tcPr>
+          <w:p>
+            <w:pPr>
+              <w:pStyle w:val="a3"/>
+              <w:ind w:firstLineChars="0" w:firstLine="0"/>
+              <w:rPr>
+                <w:rFonts w:hint="eastAsia"/>
+                <w:b/>
+                <w:sz w:val="28"/>
+              </w:rPr>
+            </w:pPr>
+            <w:r>
+              <w:rPr>
+                <w:rFonts w:hint="eastAsia"/>
+                <w:b/>
+                <w:sz w:val="28"/>
+              </w:rPr>
+              <w:t>1</w:t>
+            </w:r>
+          </w:p>
+        </w:tc>
+        <w:tc>
+          <w:tcPr>
+            <w:tcW w:w="2460" w:type="dxa"/>
+          </w:tcPr>
+          <w:p>
+            <w:pPr>
+              <w:pStyle w:val="a3"/>
+              <w:ind w:firstLineChars="0" w:firstLine="0"/>
+              <w:rPr>
+                <w:rFonts w:hint="eastAsia"/>
+                <w:b/>
+                <w:sz w:val="28"/>
+              </w:rPr>
+            </w:pPr>
+            <w:r>
+              <w:rPr>
+                <w:rFonts w:hint="eastAsia"/>
+                <w:b/>
+                <w:sz w:val="28"/>
+              </w:rPr>
+              <w:t>输入</w:t>
+            </w:r>
+            <w:r>
+              <w:rPr>
+                <w:rFonts w:hint="eastAsia"/>
+                <w:b/>
+                <w:sz w:val="28"/>
+              </w:rPr>
+              <w:t>金额</w:t>
+            </w:r>
+            <w:r>
+              <w:rPr>
+                <w:rFonts w:hint="eastAsia"/>
+                <w:b/>
+                <w:sz w:val="28"/>
+              </w:rPr>
+              <w:t>:-1</w:t>
+            </w:r>
+          </w:p>
+        </w:tc>
+        <w:tc>
+          <w:tcPr>
+            <w:tcW w:w="2457" w:type="dxa"/>
+          </w:tcPr>
+          <w:p>
+            <w:pPr>
+              <w:pStyle w:val="a3"/>
+              <w:ind w:firstLineChars="0" w:firstLine="0"/>
+              <w:rPr>
+                <w:rFonts w:hint="eastAsia"/>
+                <w:b/>
+                <w:sz w:val="28"/>
+              </w:rPr>
+            </w:pPr>
+            <w:r>
+              <w:rPr>
+                <w:rFonts w:hint="eastAsia"/>
+                <w:b/>
+                <w:sz w:val="28"/>
+              </w:rPr>
+              <w:t>提示</w:t>
+            </w:r>
+            <w:r>
+              <w:rPr>
+                <w:b/>
+                <w:sz w:val="28"/>
+              </w:rPr>
+              <w:t>输入金额错误信息</w:t>
+            </w:r>
+          </w:p>
+        </w:tc>
+        <w:tc>
+          <w:tcPr>
+            <w:tcW w:w="2461" w:type="dxa"/>
+          </w:tcPr>
+          <w:p>
+            <w:pPr>
+              <w:pStyle w:val="a3"/>
+              <w:ind w:firstLineChars="0" w:firstLine="0"/>
+              <w:rPr>
+                <w:rFonts w:hint="eastAsia"/>
+                <w:b/>
+                <w:sz w:val="28"/>
+              </w:rPr>
+            </w:pPr>
+          </w:p>
+        </w:tc>
+      </w:tr>
+      <w:tr>
+        <w:trPr>
+          <w:trHeight w:val="717"/>
+        </w:trPr>
+        <w:tc>
+          <w:tcPr>
+            <w:tcW w:w="2456" w:type="dxa"/>
+          </w:tcPr>
+          <w:p>
+            <w:pPr>
+              <w:pStyle w:val="a3"/>
+              <w:ind w:firstLineChars="0" w:firstLine="0"/>
+              <w:rPr>
+                <w:rFonts w:hint="eastAsia"/>
+                <w:b/>
+                <w:sz w:val="28"/>
+              </w:rPr>
+            </w:pPr>
+            <w:r>
+              <w:rPr>
+                <w:rFonts w:hint="eastAsia"/>
+                <w:b/>
+                <w:sz w:val="28"/>
+              </w:rPr>
+              <w:t>2</w:t>
+            </w:r>
+          </w:p>
+        </w:tc>
+        <w:tc>
+          <w:tcPr>
+            <w:tcW w:w="2460" w:type="dxa"/>
+          </w:tcPr>
+          <w:p>
+            <w:pPr>
+              <w:pStyle w:val="a3"/>
+              <w:ind w:firstLineChars="0" w:firstLine="0"/>
+              <w:rPr>
+                <w:rFonts w:hint="eastAsia"/>
+                <w:b/>
+                <w:sz w:val="28"/>
+              </w:rPr>
+            </w:pPr>
+            <w:r>
+              <w:rPr>
+                <w:rFonts w:hint="eastAsia"/>
+                <w:b/>
+                <w:sz w:val="28"/>
+              </w:rPr>
+              <w:t>输入金额</w:t>
+            </w:r>
+            <w:r>
+              <w:rPr>
+                <w:rFonts w:hint="eastAsia"/>
+                <w:b/>
+                <w:sz w:val="28"/>
+              </w:rPr>
+              <w:t>:0</w:t>
+            </w:r>
+          </w:p>
+        </w:tc>
+        <w:tc>
+          <w:tcPr>
+            <w:tcW w:w="2457" w:type="dxa"/>
+          </w:tcPr>
+          <w:p>
+            <w:pPr>
+              <w:pStyle w:val="a3"/>
+              <w:ind w:firstLineChars="0" w:firstLine="0"/>
+              <w:rPr>
+                <w:rFonts w:hint="eastAsia"/>
+                <w:b/>
+                <w:sz w:val="28"/>
+              </w:rPr>
+            </w:pPr>
+            <w:r>
+              <w:rPr>
+                <w:rFonts w:hint="eastAsia"/>
+                <w:b/>
+                <w:sz w:val="28"/>
+              </w:rPr>
+              <w:t>提示</w:t>
+            </w:r>
+            <w:r>
+              <w:rPr>
+                <w:b/>
+                <w:sz w:val="28"/>
+              </w:rPr>
+              <w:t>输入金额错误信息</w:t>
+            </w:r>
+          </w:p>
+        </w:tc>
+        <w:tc>
+          <w:tcPr>
+            <w:tcW w:w="2461" w:type="dxa"/>
+          </w:tcPr>
+          <w:p>
+            <w:pPr>
+              <w:pStyle w:val="a3"/>
+              <w:ind w:firstLineChars="0" w:firstLine="0"/>
+              <w:rPr>
+                <w:rFonts w:hint="eastAsia"/>
+                <w:b/>
+                <w:sz w:val="28"/>
+              </w:rPr>
+            </w:pPr>
+          </w:p>
+        </w:tc>
+      </w:tr>
+      <w:tr>
+        <w:trPr>
+          <w:trHeight w:val="717"/>
+        </w:trPr>
+        <w:tc>
+          <w:tcPr>
+            <w:tcW w:w="2456" w:type="dxa"/>
+          </w:tcPr>
+          <w:p>
+            <w:pPr>
+              <w:pStyle w:val="a3"/>
+              <w:ind w:firstLineChars="0" w:firstLine="0"/>
+              <w:rPr>
+                <w:rFonts w:hint="eastAsia"/>
+                <w:b/>
+                <w:sz w:val="28"/>
+              </w:rPr>
+            </w:pPr>
+            <w:r>
+              <w:rPr>
+                <w:rFonts w:hint="eastAsia"/>
+                <w:b/>
+                <w:sz w:val="28"/>
+              </w:rPr>
+              <w:t>3</w:t>
+            </w:r>
+          </w:p>
+        </w:tc>
+        <w:tc>
+          <w:tcPr>
+            <w:tcW w:w="2460" w:type="dxa"/>
+          </w:tcPr>
+          <w:p>
+            <w:pPr>
+              <w:pStyle w:val="a3"/>
+              <w:ind w:firstLineChars="0" w:firstLine="0"/>
+              <w:rPr>
+                <w:rFonts w:hint="eastAsia"/>
+                <w:b/>
+                <w:sz w:val="28"/>
+              </w:rPr>
+            </w:pPr>
+            <w:r>
+              <w:rPr>
+                <w:rFonts w:hint="eastAsia"/>
+                <w:b/>
+                <w:sz w:val="28"/>
+              </w:rPr>
+              <w:t>输入金额</w:t>
+            </w:r>
+            <w:r>
+              <w:rPr>
+                <w:rFonts w:hint="eastAsia"/>
+                <w:b/>
+                <w:sz w:val="28"/>
+              </w:rPr>
+              <w:t>:25</w:t>
+            </w:r>
+          </w:p>
+        </w:tc>
+        <w:tc>
+          <w:tcPr>
+            <w:tcW w:w="2457" w:type="dxa"/>
+          </w:tcPr>
+          <w:p>
+            <w:pPr>
+              <w:pStyle w:val="a3"/>
+              <w:ind w:firstLineChars="0" w:firstLine="0"/>
+              <w:rPr>
+                <w:rFonts w:hint="eastAsia"/>
+                <w:b/>
+                <w:sz w:val="28"/>
+              </w:rPr>
+            </w:pPr>
+            <w:r>
+              <w:rPr>
+                <w:rFonts w:hint="eastAsia"/>
+                <w:b/>
+                <w:sz w:val="28"/>
+              </w:rPr>
+              <w:t>输入符合</w:t>
+            </w:r>
+          </w:p>
+        </w:tc>
+        <w:tc>
+          <w:tcPr>
+            <w:tcW w:w="2461" w:type="dxa"/>
+          </w:tcPr>
+          <w:p>
+            <w:pPr>
+              <w:pStyle w:val="a3"/>
+              <w:ind w:firstLineChars="0" w:firstLine="0"/>
+              <w:rPr>
+                <w:rFonts w:hint="eastAsia"/>
+                <w:b/>
+                <w:sz w:val="28"/>
+              </w:rPr>
+            </w:pPr>
+          </w:p>
+        </w:tc>
+      </w:tr>
+      <w:tr>
+        <w:trPr>
+          <w:trHeight w:val="717"/>
+        </w:trPr>
+        <w:tc>
+          <w:tcPr>
+            <w:tcW w:w="2456" w:type="dxa"/>
+          </w:tcPr>
+          <w:p>
+            <w:pPr>
+              <w:pStyle w:val="a3"/>
+              <w:ind w:firstLineChars="0" w:firstLine="0"/>
+              <w:rPr>
+                <w:rFonts w:hint="eastAsia"/>
+                <w:b/>
+                <w:sz w:val="28"/>
+              </w:rPr>
+            </w:pPr>
+            <w:r>
+              <w:rPr>
+                <w:rFonts w:hint="eastAsia"/>
+                <w:b/>
+                <w:sz w:val="28"/>
+              </w:rPr>
+              <w:t>4</w:t>
+            </w:r>
+          </w:p>
+        </w:tc>
+        <w:tc>
+          <w:tcPr>
+            <w:tcW w:w="2460" w:type="dxa"/>
+          </w:tcPr>
+          <w:p>
+            <w:pPr>
+              <w:pStyle w:val="a3"/>
+              <w:ind w:firstLineChars="0" w:firstLine="0"/>
+              <w:rPr>
+                <w:rFonts w:hint="eastAsia"/>
+                <w:b/>
+                <w:sz w:val="28"/>
+              </w:rPr>
+            </w:pPr>
+            <w:r>
+              <w:rPr>
+                <w:rFonts w:hint="eastAsia"/>
+                <w:b/>
+                <w:sz w:val="28"/>
+              </w:rPr>
+              <w:t>输入金额</w:t>
+            </w:r>
+            <w:r>
+              <w:rPr>
+                <w:rFonts w:hint="eastAsia"/>
+                <w:b/>
+                <w:sz w:val="28"/>
+              </w:rPr>
+              <w:t>:</w:t>
+            </w:r>
+            <w:proofErr w:type="spellStart"/>
+            <w:r>
+              <w:rPr>
+                <w:rFonts w:hint="eastAsia"/>
+                <w:b/>
+                <w:sz w:val="28"/>
+              </w:rPr>
+              <w:t>abc</w:t>
+            </w:r>
+            <w:proofErr w:type="spellEnd"/>
+          </w:p>
+        </w:tc>
+        <w:tc>
+          <w:tcPr>
+            <w:tcW w:w="2457" w:type="dxa"/>
+          </w:tcPr>
+          <w:p>
+            <w:pPr>
+              <w:pStyle w:val="a3"/>
+              <w:ind w:firstLineChars="0" w:firstLine="0"/>
+              <w:rPr>
+                <w:rFonts w:hint="eastAsia"/>
+                <w:b/>
+                <w:sz w:val="28"/>
+              </w:rPr>
+            </w:pPr>
+            <w:r>
+              <w:rPr>
+                <w:rFonts w:hint="eastAsia"/>
+                <w:b/>
+                <w:sz w:val="28"/>
+              </w:rPr>
+              <w:t>提示输入</w:t>
+            </w:r>
+            <w:r>
+              <w:rPr>
+                <w:rFonts w:hint="eastAsia"/>
+                <w:b/>
+                <w:sz w:val="28"/>
+              </w:rPr>
+              <w:t>金额</w:t>
+            </w:r>
+            <w:r>
+              <w:rPr>
+                <w:rFonts w:hint="eastAsia"/>
+                <w:b/>
+                <w:sz w:val="28"/>
+              </w:rPr>
+              <w:t>存</w:t>
+            </w:r>
+            <w:r>
+              <w:rPr>
+                <w:rFonts w:hint="eastAsia"/>
+                <w:b/>
+                <w:sz w:val="28"/>
+              </w:rPr>
+              <w:lastRenderedPageBreak/>
+              <w:t>在非法字符</w:t>
+            </w:r>
+          </w:p>
+        </w:tc>
+        <w:tc>
+          <w:tcPr>
+            <w:tcW w:w="2461" w:type="dxa"/>
+          </w:tcPr>
+          <w:p>
+            <w:pPr>
+              <w:pStyle w:val="a3"/>
+              <w:ind w:firstLineChars="0" w:firstLine="0"/>
+              <w:rPr>
+                <w:rFonts w:hint="eastAsia"/>
+                <w:b/>
+                <w:sz w:val="28"/>
+              </w:rPr>
+            </w:pPr>
+          </w:p>
+        </w:tc>
+      </w:tr>
+    </w:tbl>
     <w:p>
       <w:pPr>
         <w:pStyle w:val="a3"/>
         <w:ind w:left="360" w:firstLineChars="0" w:firstLine="645"/>
         <w:rPr>
+          <w:rFonts w:hint="eastAsia"/>
           <w:b/>
           <w:sz w:val="28"/>
         </w:rPr>
       </w:pPr>
-      <w:r>
-        <w:rPr>
-          <w:b/>
-          <w:sz w:val="28"/>
-        </w:rPr>
-        <w:t>界面输入参数测试：</w:t>
-      </w:r>
     </w:p>
+    <w:tbl>
+      <w:tblPr>
+        <w:tblStyle w:val="a4"/>
+        <w:tblW w:w="9834" w:type="dxa"/>
+        <w:tblInd w:w="360" w:type="dxa"/>
+        <w:tblLook w:val="04A0" w:firstRow="1" w:lastRow="0" w:firstColumn="1" w:lastColumn="0" w:noHBand="0" w:noVBand="1"/>
+      </w:tblPr>
+      <w:tblGrid>
+        <w:gridCol w:w="2456"/>
+        <w:gridCol w:w="2460"/>
+        <w:gridCol w:w="2457"/>
+        <w:gridCol w:w="2461"/>
+      </w:tblGrid>
+      <w:tr>
+        <w:tc>
+          <w:tcPr>
+            <w:tcW w:w="2456" w:type="dxa"/>
+          </w:tcPr>
+          <w:p>
+            <w:pPr>
+              <w:pStyle w:val="a3"/>
+              <w:ind w:firstLineChars="100" w:firstLine="281"/>
+              <w:rPr>
+                <w:rFonts w:hint="eastAsia"/>
+                <w:b/>
+                <w:sz w:val="28"/>
+              </w:rPr>
+            </w:pPr>
+            <w:r>
+              <w:rPr>
+                <w:rFonts w:hint="eastAsia"/>
+                <w:b/>
+                <w:sz w:val="28"/>
+              </w:rPr>
+              <w:t>测试界面：</w:t>
+            </w:r>
+          </w:p>
+        </w:tc>
+        <w:tc>
+          <w:tcPr>
+            <w:tcW w:w="2460" w:type="dxa"/>
+          </w:tcPr>
+          <w:p>
+            <w:pPr>
+              <w:widowControl/>
+              <w:ind w:firstLineChars="100" w:firstLine="281"/>
+              <w:jc w:val="left"/>
+              <w:rPr>
+                <w:rFonts w:hint="eastAsia"/>
+                <w:b/>
+                <w:sz w:val="28"/>
+              </w:rPr>
+            </w:pPr>
+            <w:r>
+              <w:rPr>
+                <w:rFonts w:hint="eastAsia"/>
+                <w:b/>
+                <w:sz w:val="28"/>
+              </w:rPr>
+              <w:t>支付密码</w:t>
+            </w:r>
+            <w:r>
+              <w:rPr>
+                <w:rFonts w:hint="eastAsia"/>
+                <w:b/>
+                <w:sz w:val="28"/>
+              </w:rPr>
+              <w:t>界面</w:t>
+            </w:r>
+          </w:p>
+        </w:tc>
+        <w:tc>
+          <w:tcPr>
+            <w:tcW w:w="2457" w:type="dxa"/>
+          </w:tcPr>
+          <w:p>
+            <w:pPr>
+              <w:pStyle w:val="a3"/>
+              <w:ind w:firstLineChars="0" w:firstLine="0"/>
+              <w:rPr>
+                <w:rFonts w:hint="eastAsia"/>
+                <w:b/>
+                <w:sz w:val="28"/>
+              </w:rPr>
+            </w:pPr>
+            <w:r>
+              <w:rPr>
+                <w:rFonts w:hint="eastAsia"/>
+                <w:b/>
+                <w:sz w:val="28"/>
+              </w:rPr>
+              <w:t>创建者：</w:t>
+            </w:r>
+          </w:p>
+        </w:tc>
+        <w:tc>
+          <w:tcPr>
+            <w:tcW w:w="2461" w:type="dxa"/>
+          </w:tcPr>
+          <w:p>
+            <w:pPr>
+              <w:pStyle w:val="a3"/>
+              <w:ind w:firstLineChars="0" w:firstLine="0"/>
+              <w:rPr>
+                <w:rFonts w:hint="eastAsia"/>
+                <w:b/>
+                <w:sz w:val="28"/>
+              </w:rPr>
+            </w:pPr>
+            <w:r>
+              <w:rPr>
+                <w:rFonts w:hint="eastAsia"/>
+                <w:b/>
+                <w:sz w:val="28"/>
+              </w:rPr>
+              <w:t>王琦</w:t>
+            </w:r>
+          </w:p>
+        </w:tc>
+      </w:tr>
+      <w:tr>
+        <w:trPr>
+          <w:trHeight w:val="717"/>
+        </w:trPr>
+        <w:tc>
+          <w:tcPr>
+            <w:tcW w:w="2456" w:type="dxa"/>
+          </w:tcPr>
+          <w:p>
+            <w:pPr>
+              <w:pStyle w:val="a3"/>
+              <w:ind w:firstLineChars="0" w:firstLine="0"/>
+              <w:rPr>
+                <w:rFonts w:hint="eastAsia"/>
+                <w:b/>
+                <w:sz w:val="28"/>
+              </w:rPr>
+            </w:pPr>
+            <w:r>
+              <w:rPr>
+                <w:rFonts w:hint="eastAsia"/>
+                <w:b/>
+                <w:sz w:val="28"/>
+              </w:rPr>
+              <w:t>创建时间：</w:t>
+            </w:r>
+          </w:p>
+        </w:tc>
+        <w:tc>
+          <w:tcPr>
+            <w:tcW w:w="2460" w:type="dxa"/>
+          </w:tcPr>
+          <w:p>
+            <w:pPr>
+              <w:pStyle w:val="a3"/>
+              <w:ind w:firstLineChars="0" w:firstLine="0"/>
+              <w:rPr>
+                <w:rFonts w:hint="eastAsia"/>
+                <w:b/>
+                <w:sz w:val="28"/>
+              </w:rPr>
+            </w:pPr>
+            <w:r>
+              <w:rPr>
+                <w:rFonts w:hint="eastAsia"/>
+                <w:b/>
+                <w:sz w:val="28"/>
+              </w:rPr>
+              <w:t>2015-05-25</w:t>
+            </w:r>
+          </w:p>
+        </w:tc>
+        <w:tc>
+          <w:tcPr>
+            <w:tcW w:w="2457" w:type="dxa"/>
+          </w:tcPr>
+          <w:p>
+            <w:pPr>
+              <w:pStyle w:val="a3"/>
+              <w:ind w:firstLineChars="0" w:firstLine="0"/>
+              <w:rPr>
+                <w:rFonts w:hint="eastAsia"/>
+                <w:b/>
+                <w:sz w:val="28"/>
+              </w:rPr>
+            </w:pPr>
+            <w:r>
+              <w:rPr>
+                <w:rFonts w:hint="eastAsia"/>
+                <w:b/>
+                <w:sz w:val="28"/>
+              </w:rPr>
+              <w:t>测试时间：</w:t>
+            </w:r>
+          </w:p>
+        </w:tc>
+        <w:tc>
+          <w:tcPr>
+            <w:tcW w:w="2461" w:type="dxa"/>
+          </w:tcPr>
+          <w:p>
+            <w:pPr>
+              <w:pStyle w:val="a3"/>
+              <w:ind w:firstLineChars="0" w:firstLine="0"/>
+              <w:rPr>
+                <w:rFonts w:hint="eastAsia"/>
+                <w:b/>
+                <w:sz w:val="28"/>
+              </w:rPr>
+            </w:pPr>
+            <w:r>
+              <w:rPr>
+                <w:rFonts w:hint="eastAsia"/>
+                <w:b/>
+                <w:sz w:val="28"/>
+              </w:rPr>
+              <w:t>2015-05-26</w:t>
+            </w:r>
+          </w:p>
+        </w:tc>
+      </w:tr>
+      <w:tr>
+        <w:trPr>
+          <w:trHeight w:val="717"/>
+        </w:trPr>
+        <w:tc>
+          <w:tcPr>
+            <w:tcW w:w="2456" w:type="dxa"/>
+            <w:vAlign w:val="center"/>
+          </w:tcPr>
+          <w:p>
+            <w:pPr>
+              <w:ind w:firstLineChars="100" w:firstLine="281"/>
+              <w:rPr>
+                <w:b/>
+                <w:sz w:val="28"/>
+              </w:rPr>
+            </w:pPr>
+            <w:r>
+              <w:rPr>
+                <w:b/>
+                <w:sz w:val="28"/>
+              </w:rPr>
+              <w:t>测试用例</w:t>
+            </w:r>
+          </w:p>
+        </w:tc>
+        <w:tc>
+          <w:tcPr>
+            <w:tcW w:w="2460" w:type="dxa"/>
+            <w:vAlign w:val="center"/>
+          </w:tcPr>
+          <w:p>
+            <w:pPr>
+              <w:rPr>
+                <w:b/>
+                <w:sz w:val="28"/>
+              </w:rPr>
+            </w:pPr>
+            <w:r>
+              <w:rPr>
+                <w:rFonts w:hint="eastAsia"/>
+                <w:b/>
+                <w:sz w:val="28"/>
+              </w:rPr>
+              <w:t>输入参数和数据</w:t>
+            </w:r>
+          </w:p>
+        </w:tc>
+        <w:tc>
+          <w:tcPr>
+            <w:tcW w:w="2457" w:type="dxa"/>
+            <w:vAlign w:val="center"/>
+          </w:tcPr>
+          <w:p>
+            <w:pPr>
+              <w:ind w:firstLineChars="100" w:firstLine="281"/>
+              <w:rPr>
+                <w:b/>
+                <w:sz w:val="28"/>
+              </w:rPr>
+            </w:pPr>
+            <w:r>
+              <w:rPr>
+                <w:rFonts w:hint="eastAsia"/>
+                <w:b/>
+                <w:sz w:val="28"/>
+              </w:rPr>
+              <w:t>期望</w:t>
+            </w:r>
+            <w:r>
+              <w:rPr>
+                <w:b/>
+                <w:sz w:val="28"/>
+              </w:rPr>
+              <w:t>结果</w:t>
+            </w:r>
+          </w:p>
+        </w:tc>
+        <w:tc>
+          <w:tcPr>
+            <w:tcW w:w="2461" w:type="dxa"/>
+            <w:vAlign w:val="center"/>
+          </w:tcPr>
+          <w:p>
+            <w:pPr>
+              <w:ind w:firstLineChars="100" w:firstLine="281"/>
+              <w:rPr>
+                <w:b/>
+                <w:sz w:val="28"/>
+              </w:rPr>
+            </w:pPr>
+            <w:r>
+              <w:rPr>
+                <w:b/>
+                <w:sz w:val="28"/>
+              </w:rPr>
+              <w:t>实际情况</w:t>
+            </w:r>
+          </w:p>
+        </w:tc>
+      </w:tr>
+      <w:tr>
+        <w:trPr>
+          <w:trHeight w:val="717"/>
+        </w:trPr>
+        <w:tc>
+          <w:tcPr>
+            <w:tcW w:w="2456" w:type="dxa"/>
+          </w:tcPr>
+          <w:p>
+            <w:pPr>
+              <w:pStyle w:val="a3"/>
+              <w:ind w:firstLineChars="0" w:firstLine="0"/>
+              <w:rPr>
+                <w:rFonts w:hint="eastAsia"/>
+                <w:b/>
+                <w:sz w:val="28"/>
+              </w:rPr>
+            </w:pPr>
+            <w:r>
+              <w:rPr>
+                <w:rFonts w:hint="eastAsia"/>
+                <w:b/>
+                <w:sz w:val="28"/>
+              </w:rPr>
+              <w:t>1</w:t>
+            </w:r>
+          </w:p>
+        </w:tc>
+        <w:tc>
+          <w:tcPr>
+            <w:tcW w:w="2460" w:type="dxa"/>
+          </w:tcPr>
+          <w:p>
+            <w:pPr>
+              <w:pStyle w:val="a3"/>
+              <w:ind w:firstLineChars="0" w:firstLine="0"/>
+              <w:rPr>
+                <w:rFonts w:hint="eastAsia"/>
+                <w:b/>
+                <w:sz w:val="28"/>
+              </w:rPr>
+            </w:pPr>
+            <w:r>
+              <w:rPr>
+                <w:rFonts w:hint="eastAsia"/>
+                <w:b/>
+                <w:sz w:val="28"/>
+              </w:rPr>
+              <w:t>输入</w:t>
+            </w:r>
+            <w:r>
+              <w:rPr>
+                <w:rFonts w:hint="eastAsia"/>
+                <w:b/>
+                <w:sz w:val="28"/>
+              </w:rPr>
+              <w:t>密码：</w:t>
+            </w:r>
+            <w:r>
+              <w:rPr>
+                <w:rFonts w:hint="eastAsia"/>
+                <w:b/>
+                <w:sz w:val="28"/>
+              </w:rPr>
+              <w:t>123456</w:t>
+            </w:r>
+          </w:p>
+        </w:tc>
+        <w:tc>
+          <w:tcPr>
+            <w:tcW w:w="2457" w:type="dxa"/>
+          </w:tcPr>
+          <w:p>
+            <w:pPr>
+              <w:pStyle w:val="a3"/>
+              <w:ind w:firstLineChars="0" w:firstLine="0"/>
+              <w:rPr>
+                <w:rFonts w:hint="eastAsia"/>
+                <w:b/>
+                <w:sz w:val="28"/>
+              </w:rPr>
+            </w:pPr>
+            <w:r>
+              <w:rPr>
+                <w:rFonts w:hint="eastAsia"/>
+                <w:b/>
+                <w:sz w:val="28"/>
+              </w:rPr>
+              <w:t>提示</w:t>
+            </w:r>
+            <w:r>
+              <w:rPr>
+                <w:b/>
+                <w:sz w:val="28"/>
+              </w:rPr>
+              <w:t>输入金额错误信息</w:t>
+            </w:r>
+          </w:p>
+        </w:tc>
+        <w:tc>
+          <w:tcPr>
+            <w:tcW w:w="2461" w:type="dxa"/>
+          </w:tcPr>
+          <w:p>
+            <w:pPr>
+              <w:pStyle w:val="a3"/>
+              <w:ind w:firstLineChars="0" w:firstLine="0"/>
+              <w:rPr>
+                <w:rFonts w:hint="eastAsia"/>
+                <w:b/>
+                <w:sz w:val="28"/>
+              </w:rPr>
+            </w:pPr>
+          </w:p>
+        </w:tc>
+      </w:tr>
+      <w:tr>
+        <w:trPr>
+          <w:trHeight w:val="717"/>
+        </w:trPr>
+        <w:tc>
+          <w:tcPr>
+            <w:tcW w:w="2456" w:type="dxa"/>
+          </w:tcPr>
+          <w:p>
+            <w:pPr>
+              <w:pStyle w:val="a3"/>
+              <w:ind w:firstLineChars="0" w:firstLine="0"/>
+              <w:rPr>
+                <w:rFonts w:hint="eastAsia"/>
+                <w:b/>
+                <w:sz w:val="28"/>
+              </w:rPr>
+            </w:pPr>
+            <w:r>
+              <w:rPr>
+                <w:rFonts w:hint="eastAsia"/>
+                <w:b/>
+                <w:sz w:val="28"/>
+              </w:rPr>
+              <w:t>2</w:t>
+            </w:r>
+          </w:p>
+        </w:tc>
+        <w:tc>
+          <w:tcPr>
+            <w:tcW w:w="2460" w:type="dxa"/>
+          </w:tcPr>
+          <w:p>
+            <w:pPr>
+              <w:pStyle w:val="a3"/>
+              <w:ind w:firstLineChars="0" w:firstLine="0"/>
+              <w:rPr>
+                <w:rFonts w:hint="eastAsia"/>
+                <w:b/>
+                <w:sz w:val="28"/>
+              </w:rPr>
+            </w:pPr>
+            <w:r>
+              <w:rPr>
+                <w:rFonts w:hint="eastAsia"/>
+                <w:b/>
+                <w:sz w:val="28"/>
+              </w:rPr>
+              <w:t>输入密码</w:t>
+            </w:r>
+            <w:r>
+              <w:rPr>
+                <w:rFonts w:hint="eastAsia"/>
+                <w:b/>
+                <w:sz w:val="28"/>
+              </w:rPr>
+              <w:t>:wq</w:t>
+            </w:r>
+            <w:r>
+              <w:rPr>
+                <w:b/>
+                <w:sz w:val="28"/>
+              </w:rPr>
+              <w:t>2121</w:t>
+            </w:r>
+          </w:p>
+        </w:tc>
+        <w:tc>
+          <w:tcPr>
+            <w:tcW w:w="2457" w:type="dxa"/>
+          </w:tcPr>
+          <w:p>
+            <w:pPr>
+              <w:pStyle w:val="a3"/>
+              <w:ind w:firstLineChars="0" w:firstLine="0"/>
+              <w:rPr>
+                <w:rFonts w:hint="eastAsia"/>
+                <w:b/>
+                <w:sz w:val="28"/>
+              </w:rPr>
+            </w:pPr>
+            <w:r>
+              <w:rPr>
+                <w:rFonts w:hint="eastAsia"/>
+                <w:b/>
+                <w:sz w:val="28"/>
+              </w:rPr>
+              <w:t>提示</w:t>
+            </w:r>
+            <w:r>
+              <w:rPr>
+                <w:b/>
+                <w:sz w:val="28"/>
+              </w:rPr>
+              <w:t>输入金额错误信息</w:t>
+            </w:r>
+          </w:p>
+        </w:tc>
+        <w:tc>
+          <w:tcPr>
+            <w:tcW w:w="2461" w:type="dxa"/>
+          </w:tcPr>
+          <w:p>
+            <w:pPr>
+              <w:pStyle w:val="a3"/>
+              <w:ind w:firstLineChars="0" w:firstLine="0"/>
+              <w:rPr>
+                <w:rFonts w:hint="eastAsia"/>
+                <w:b/>
+                <w:sz w:val="28"/>
+              </w:rPr>
+            </w:pPr>
+          </w:p>
+        </w:tc>
+      </w:tr>
+      <w:tr>
+        <w:trPr>
+          <w:trHeight w:val="717"/>
+        </w:trPr>
+        <w:tc>
+          <w:tcPr>
+            <w:tcW w:w="2456" w:type="dxa"/>
+          </w:tcPr>
+          <w:p>
+            <w:pPr>
+              <w:pStyle w:val="a3"/>
+              <w:ind w:firstLineChars="0" w:firstLine="0"/>
+              <w:rPr>
+                <w:rFonts w:hint="eastAsia"/>
+                <w:b/>
+                <w:sz w:val="28"/>
+              </w:rPr>
+            </w:pPr>
+            <w:r>
+              <w:rPr>
+                <w:rFonts w:hint="eastAsia"/>
+                <w:b/>
+                <w:sz w:val="28"/>
+              </w:rPr>
+              <w:t>3</w:t>
+            </w:r>
+          </w:p>
+        </w:tc>
+        <w:tc>
+          <w:tcPr>
+            <w:tcW w:w="2460" w:type="dxa"/>
+          </w:tcPr>
+          <w:p>
+            <w:pPr>
+              <w:pStyle w:val="a3"/>
+              <w:ind w:firstLineChars="0" w:firstLine="0"/>
+              <w:rPr>
+                <w:b/>
+                <w:sz w:val="28"/>
+              </w:rPr>
+            </w:pPr>
+            <w:r>
+              <w:rPr>
+                <w:rFonts w:hint="eastAsia"/>
+                <w:b/>
+                <w:sz w:val="28"/>
+              </w:rPr>
+              <w:t>输入密码</w:t>
+            </w:r>
+            <w:r>
+              <w:rPr>
+                <w:rFonts w:hint="eastAsia"/>
+                <w:b/>
+                <w:sz w:val="28"/>
+              </w:rPr>
+              <w:t>111111111111111</w:t>
+            </w:r>
+          </w:p>
+          <w:p>
+            <w:pPr>
+              <w:pStyle w:val="a3"/>
+              <w:ind w:firstLineChars="0" w:firstLine="0"/>
+              <w:rPr>
+                <w:rFonts w:hint="eastAsia"/>
+                <w:b/>
+                <w:sz w:val="28"/>
+              </w:rPr>
+            </w:pPr>
+            <w:r>
+              <w:rPr>
+                <w:b/>
+                <w:sz w:val="28"/>
+              </w:rPr>
+              <w:t>111111111111111</w:t>
+            </w:r>
+          </w:p>
+        </w:tc>
+        <w:tc>
+          <w:tcPr>
+            <w:tcW w:w="2457" w:type="dxa"/>
+          </w:tcPr>
+          <w:p>
+            <w:pPr>
+              <w:pStyle w:val="a3"/>
+              <w:ind w:firstLineChars="0" w:firstLine="0"/>
+              <w:rPr>
+                <w:rFonts w:hint="eastAsia"/>
+                <w:b/>
+                <w:sz w:val="28"/>
+              </w:rPr>
+            </w:pPr>
+            <w:r>
+              <w:rPr>
+                <w:rFonts w:hint="eastAsia"/>
+                <w:b/>
+                <w:sz w:val="28"/>
+              </w:rPr>
+              <w:t>密码输入</w:t>
+            </w:r>
+            <w:r>
+              <w:rPr>
+                <w:rFonts w:hint="eastAsia"/>
+                <w:b/>
+                <w:sz w:val="28"/>
+              </w:rPr>
+              <w:t>10</w:t>
+            </w:r>
+            <w:r>
+              <w:rPr>
+                <w:rFonts w:hint="eastAsia"/>
+                <w:b/>
+                <w:sz w:val="28"/>
+              </w:rPr>
+              <w:t>位之后，就无法继续输入了</w:t>
+            </w:r>
+          </w:p>
+        </w:tc>
+        <w:tc>
+          <w:tcPr>
+            <w:tcW w:w="2461" w:type="dxa"/>
+          </w:tcPr>
+          <w:p>
+            <w:pPr>
+              <w:pStyle w:val="a3"/>
+              <w:ind w:firstLineChars="0" w:firstLine="0"/>
+              <w:rPr>
+                <w:rFonts w:hint="eastAsia"/>
+                <w:b/>
+                <w:sz w:val="28"/>
+              </w:rPr>
+            </w:pPr>
+          </w:p>
+        </w:tc>
+      </w:tr>
+      <w:tr>
+        <w:trPr>
+          <w:trHeight w:val="717"/>
+        </w:trPr>
+        <w:tc>
+          <w:tcPr>
+            <w:tcW w:w="2456" w:type="dxa"/>
+          </w:tcPr>
+          <w:p>
+            <w:pPr>
+              <w:pStyle w:val="a3"/>
+              <w:ind w:firstLineChars="0" w:firstLine="0"/>
+              <w:rPr>
+                <w:rFonts w:hint="eastAsia"/>
+                <w:b/>
+                <w:sz w:val="28"/>
+              </w:rPr>
+            </w:pPr>
+            <w:r>
+              <w:rPr>
+                <w:rFonts w:hint="eastAsia"/>
+                <w:b/>
+                <w:sz w:val="28"/>
+              </w:rPr>
+              <w:t>4</w:t>
+            </w:r>
+          </w:p>
+        </w:tc>
+        <w:tc>
+          <w:tcPr>
+            <w:tcW w:w="2460" w:type="dxa"/>
+          </w:tcPr>
+          <w:p>
+            <w:pPr>
+              <w:pStyle w:val="a3"/>
+              <w:ind w:firstLineChars="0" w:firstLine="0"/>
+              <w:rPr>
+                <w:rFonts w:hint="eastAsia"/>
+                <w:b/>
+                <w:sz w:val="28"/>
+              </w:rPr>
+            </w:pPr>
+            <w:r>
+              <w:rPr>
+                <w:rFonts w:hint="eastAsia"/>
+                <w:b/>
+                <w:sz w:val="28"/>
+              </w:rPr>
+              <w:t>输入密码</w:t>
+            </w:r>
+            <w:r>
+              <w:rPr>
+                <w:rFonts w:hint="eastAsia"/>
+                <w:b/>
+                <w:sz w:val="28"/>
+              </w:rPr>
+              <w:t>:</w:t>
+            </w:r>
+            <w:r>
+              <w:rPr>
+                <w:rFonts w:hint="eastAsia"/>
+                <w:b/>
+                <w:sz w:val="28"/>
+              </w:rPr>
+              <w:t>空</w:t>
+            </w:r>
+          </w:p>
+        </w:tc>
+        <w:tc>
+          <w:tcPr>
+            <w:tcW w:w="2457" w:type="dxa"/>
+          </w:tcPr>
+          <w:p>
+            <w:pPr>
+              <w:pStyle w:val="a3"/>
+              <w:ind w:firstLineChars="0" w:firstLine="0"/>
+              <w:rPr>
+                <w:rFonts w:hint="eastAsia"/>
+                <w:b/>
+                <w:sz w:val="28"/>
+              </w:rPr>
+            </w:pPr>
+            <w:r>
+              <w:rPr>
+                <w:rFonts w:hint="eastAsia"/>
+                <w:b/>
+                <w:sz w:val="28"/>
+              </w:rPr>
+              <w:t>提示</w:t>
+            </w:r>
+            <w:r>
+              <w:rPr>
+                <w:rFonts w:hint="eastAsia"/>
+                <w:b/>
+                <w:sz w:val="28"/>
+              </w:rPr>
+              <w:t>输入密码为空</w:t>
+            </w:r>
+          </w:p>
+        </w:tc>
+        <w:tc>
+          <w:tcPr>
+            <w:tcW w:w="2461" w:type="dxa"/>
+          </w:tcPr>
+          <w:p>
+            <w:pPr>
+              <w:pStyle w:val="a3"/>
+              <w:ind w:firstLineChars="0" w:firstLine="0"/>
+              <w:rPr>
+                <w:rFonts w:hint="eastAsia"/>
+                <w:b/>
+                <w:sz w:val="28"/>
+              </w:rPr>
+            </w:pPr>
+          </w:p>
+        </w:tc>
+      </w:tr>
+    </w:tbl>
     <w:p>
       <w:pPr>
         <w:pStyle w:val="a3"/>
@@ -7358,13 +9677,6 @@
           <w:sz w:val="28"/>
         </w:rPr>
       </w:pPr>
-      <w:r>
-        <w:rPr>
-          <w:b/>
-          <w:sz w:val="28"/>
-        </w:rPr>
-        <w:t>边界测试：</w:t>
-      </w:r>
     </w:p>
     <w:p>
       <w:pPr>
@@ -7413,6 +9725,66 @@
         <w:pStyle w:val="a3"/>
         <w:numPr>
           <w:ilvl w:val="0"/>
+          <w:numId w:val="4"/>
+        </w:numPr>
+        <w:ind w:firstLineChars="0"/>
+        <w:rPr>
+          <w:b/>
+          <w:sz w:val="28"/>
+        </w:rPr>
+      </w:pPr>
+      <w:r>
+        <w:rPr>
+          <w:rFonts w:hint="eastAsia"/>
+          <w:b/>
+          <w:sz w:val="28"/>
+        </w:rPr>
+        <w:t>部分界面并没有容错处理，比如输入账户余额的时候，输入空会提示信息，但是输入一些字母或者字符的时候就不行了。</w:t>
+      </w:r>
+    </w:p>
+    <w:p>
+      <w:pPr>
+        <w:pStyle w:val="a3"/>
+        <w:numPr>
+          <w:ilvl w:val="0"/>
+          <w:numId w:val="4"/>
+        </w:numPr>
+        <w:ind w:firstLineChars="0"/>
+        <w:rPr>
+          <w:rFonts w:hint="eastAsia"/>
+          <w:b/>
+          <w:sz w:val="28"/>
+        </w:rPr>
+      </w:pPr>
+      <w:r>
+        <w:rPr>
+          <w:b/>
+          <w:sz w:val="28"/>
+        </w:rPr>
+        <w:t>对一些密码或者</w:t>
+      </w:r>
+      <w:r>
+        <w:rPr>
+          <w:rFonts w:hint="eastAsia"/>
+          <w:b/>
+          <w:sz w:val="28"/>
+        </w:rPr>
+        <w:t>ID</w:t>
+      </w:r>
+      <w:r>
+        <w:rPr>
+          <w:rFonts w:hint="eastAsia"/>
+          <w:b/>
+          <w:sz w:val="28"/>
+        </w:rPr>
+        <w:t>的输入，并没有进行长度的限制，导致可以输入大量的字符</w:t>
+      </w:r>
+    </w:p>
+    <w:p>
+      <w:pPr>
+        <w:pStyle w:val="a3"/>
+        <w:numPr>
+          <w:ilvl w:val="0"/>
           <w:numId w:val="1"/>
         </w:numPr>
         <w:ind w:firstLineChars="0"/>
@@ -7426,15 +9798,61 @@
           <w:b/>
           <w:sz w:val="28"/>
         </w:rPr>
+        <w:lastRenderedPageBreak/>
         <w:t>测试结论及其建议：</w:t>
       </w:r>
     </w:p>
     <w:p>
       <w:pPr>
         <w:pStyle w:val="a3"/>
+        <w:ind w:left="360" w:firstLineChars="100" w:firstLine="281"/>
+        <w:rPr>
+          <w:b/>
+          <w:sz w:val="28"/>
+        </w:rPr>
+      </w:pPr>
+      <w:proofErr w:type="gramStart"/>
+      <w:r>
+        <w:rPr>
+          <w:b/>
+          <w:sz w:val="28"/>
+        </w:rPr>
+        <w:t>白盒测试</w:t>
+      </w:r>
+      <w:proofErr w:type="gramEnd"/>
+      <w:r>
+        <w:rPr>
+          <w:b/>
+          <w:sz w:val="28"/>
+        </w:rPr>
+        <w:t>中，路径测试并没有什么大问题，主要是界面的数据输入上，并没有对用户输入的数据进行容错处理</w:t>
+      </w:r>
+    </w:p>
+    <w:p>
+      <w:pPr>
+        <w:pStyle w:val="a3"/>
+        <w:ind w:left="360" w:firstLineChars="100" w:firstLine="281"/>
+        <w:rPr>
+          <w:rFonts w:hint="eastAsia"/>
+          <w:b/>
+          <w:sz w:val="28"/>
+        </w:rPr>
+      </w:pPr>
+      <w:r>
+        <w:rPr>
+          <w:b/>
+          <w:sz w:val="28"/>
+        </w:rPr>
+        <w:t>建议：增加界面输入判断逻辑，规范用户的输入</w:t>
+      </w:r>
+      <w:bookmarkStart w:id="0" w:name="_GoBack"/>
+      <w:bookmarkEnd w:id="0"/>
+    </w:p>
+    <w:p>
+      <w:pPr>
+        <w:pStyle w:val="a3"/>
         <w:ind w:left="360" w:firstLineChars="0" w:firstLine="0"/>
         <w:rPr>
-          <w:rFonts w:hint="eastAsia"/>
           <w:b/>
           <w:sz w:val="22"/>
         </w:rPr>
@@ -7542,6 +9960,155 @@
     </w:lvl>
   </w:abstractNum>
   <w:abstractNum w:abstractNumId="1">
+    <w:nsid w:val="27D83C2C"/>
+    <w:multiLevelType w:val="multilevel"/>
+    <w:tmpl w:val="2BF0E3A2"/>
+    <w:lvl w:ilvl="0">
+      <w:start w:val="1"/>
+      <w:numFmt w:val="bullet"/>
+      <w:lvlText w:val=""/>
+      <w:lvlJc w:val="left"/>
+      <w:pPr>
+        <w:tabs>
+          <w:tab w:val="num" w:pos="720"/>
+        </w:tabs>
+        <w:ind w:left="720" w:hanging="360"/>
+      </w:pPr>
+      <w:rPr>
+        <w:rFonts w:ascii="Symbol" w:hAnsi="Symbol" w:hint="default"/>
+        <w:sz w:val="20"/>
+      </w:rPr>
+    </w:lvl>
+    <w:lvl w:ilvl="1" w:tentative="1">
+      <w:start w:val="1"/>
+      <w:numFmt w:val="bullet"/>
+      <w:lvlText w:val=""/>
+      <w:lvlJc w:val="left"/>
+      <w:pPr>
+        <w:tabs>
+          <w:tab w:val="num" w:pos="1440"/>
+        </w:tabs>
+        <w:ind w:left="1440" w:hanging="360"/>
+      </w:pPr>
+      <w:rPr>
+        <w:rFonts w:ascii="Symbol" w:hAnsi="Symbol" w:hint="default"/>
+        <w:sz w:val="20"/>
+      </w:rPr>
+    </w:lvl>
+    <w:lvl w:ilvl="2" w:tentative="1">
+      <w:start w:val="1"/>
+      <w:numFmt w:val="bullet"/>
+      <w:lvlText w:val=""/>
+      <w:lvlJc w:val="left"/>
+      <w:pPr>
+        <w:tabs>
+          <w:tab w:val="num" w:pos="2160"/>
+        </w:tabs>
+        <w:ind w:left="2160" w:hanging="360"/>
+      </w:pPr>
+      <w:rPr>
+        <w:rFonts w:ascii="Symbol" w:hAnsi="Symbol" w:hint="default"/>
+        <w:sz w:val="20"/>
+      </w:rPr>
+    </w:lvl>
+    <w:lvl w:ilvl="3" w:tentative="1">
+      <w:start w:val="1"/>
+      <w:numFmt w:val="bullet"/>
+      <w:lvlText w:val=""/>
+      <w:lvlJc w:val="left"/>
+      <w:pPr>
+        <w:tabs>
+          <w:tab w:val="num" w:pos="2880"/>
+        </w:tabs>
+        <w:ind w:left="2880" w:hanging="360"/>
+      </w:pPr>
+      <w:rPr>
+        <w:rFonts w:ascii="Symbol" w:hAnsi="Symbol" w:hint="default"/>
+        <w:sz w:val="20"/>
+      </w:rPr>
+    </w:lvl>
+    <w:lvl w:ilvl="4" w:tentative="1">
+      <w:start w:val="1"/>
+      <w:numFmt w:val="bullet"/>
+      <w:lvlText w:val=""/>
+      <w:lvlJc w:val="left"/>
+      <w:pPr>
+        <w:tabs>
+          <w:tab w:val="num" w:pos="3600"/>
+        </w:tabs>
+        <w:ind w:left="3600" w:hanging="360"/>
+      </w:pPr>
+      <w:rPr>
+        <w:rFonts w:ascii="Symbol" w:hAnsi="Symbol" w:hint="default"/>
+        <w:sz w:val="20"/>
+      </w:rPr>
+    </w:lvl>
+    <w:lvl w:ilvl="5" w:tentative="1">
+      <w:start w:val="1"/>
+      <w:numFmt w:val="bullet"/>
+      <w:lvlText w:val=""/>
+      <w:lvlJc w:val="left"/>
+      <w:pPr>
+        <w:tabs>
+          <w:tab w:val="num" w:pos="4320"/>
+        </w:tabs>
+        <w:ind w:left="4320" w:hanging="360"/>
+      </w:pPr>
+      <w:rPr>
+        <w:rFonts w:ascii="Symbol" w:hAnsi="Symbol" w:hint="default"/>
+        <w:sz w:val="20"/>
+      </w:rPr>
+    </w:lvl>
+    <w:lvl w:ilvl="6" w:tentative="1">
+      <w:start w:val="1"/>
+      <w:numFmt w:val="bullet"/>
+      <w:lvlText w:val=""/>
+      <w:lvlJc w:val="left"/>
+      <w:pPr>
+        <w:tabs>
+          <w:tab w:val="num" w:pos="5040"/>
+        </w:tabs>
+        <w:ind w:left="5040" w:hanging="360"/>
+      </w:pPr>
+      <w:rPr>
+        <w:rFonts w:ascii="Symbol" w:hAnsi="Symbol" w:hint="default"/>
+        <w:sz w:val="20"/>
+      </w:rPr>
+    </w:lvl>
+    <w:lvl w:ilvl="7" w:tentative="1">
+      <w:start w:val="1"/>
+      <w:numFmt w:val="bullet"/>
+      <w:lvlText w:val=""/>
+      <w:lvlJc w:val="left"/>
+      <w:pPr>
+        <w:tabs>
+          <w:tab w:val="num" w:pos="5760"/>
+        </w:tabs>
+        <w:ind w:left="5760" w:hanging="360"/>
+      </w:pPr>
+      <w:rPr>
+        <w:rFonts w:ascii="Symbol" w:hAnsi="Symbol" w:hint="default"/>
+        <w:sz w:val="20"/>
+      </w:rPr>
+    </w:lvl>
+    <w:lvl w:ilvl="8" w:tentative="1">
+      <w:start w:val="1"/>
+      <w:numFmt w:val="bullet"/>
+      <w:lvlText w:val=""/>
+      <w:lvlJc w:val="left"/>
+      <w:pPr>
+        <w:tabs>
+          <w:tab w:val="num" w:pos="6480"/>
+        </w:tabs>
+        <w:ind w:left="6480" w:hanging="360"/>
+      </w:pPr>
+      <w:rPr>
+        <w:rFonts w:ascii="Symbol" w:hAnsi="Symbol" w:hint="default"/>
+        <w:sz w:val="20"/>
+      </w:rPr>
+    </w:lvl>
+  </w:abstractNum>
+  <w:abstractNum w:abstractNumId="2">
     <w:nsid w:val="6A14581B"/>
     <w:multiLevelType w:val="hybridMultilevel"/>
     <w:tmpl w:val="BDC0234E"/>
@@ -7681,11 +10248,106 @@
       </w:rPr>
     </w:lvl>
   </w:abstractNum>
+  <w:abstractNum w:abstractNumId="3">
+    <w:nsid w:val="6D716174"/>
+    <w:multiLevelType w:val="hybridMultilevel"/>
+    <w:tmpl w:val="6B7CF044"/>
+    <w:lvl w:ilvl="0" w:tplc="51BC0216">
+      <w:start w:val="1"/>
+      <w:numFmt w:val="decimal"/>
+      <w:lvlText w:val="%1."/>
+      <w:lvlJc w:val="left"/>
+      <w:pPr>
+        <w:ind w:left="720" w:hanging="360"/>
+      </w:pPr>
+      <w:rPr>
+        <w:rFonts w:hint="default"/>
+      </w:rPr>
+    </w:lvl>
+    <w:lvl w:ilvl="1" w:tplc="04090019" w:tentative="1">
+      <w:start w:val="1"/>
+      <w:numFmt w:val="lowerLetter"/>
+      <w:lvlText w:val="%2)"/>
+      <w:lvlJc w:val="left"/>
+      <w:pPr>
+        <w:ind w:left="1200" w:hanging="420"/>
+      </w:pPr>
+    </w:lvl>
+    <w:lvl w:ilvl="2" w:tplc="0409001B" w:tentative="1">
+      <w:start w:val="1"/>
+      <w:numFmt w:val="lowerRoman"/>
+      <w:lvlText w:val="%3."/>
+      <w:lvlJc w:val="right"/>
+      <w:pPr>
+        <w:ind w:left="1620" w:hanging="420"/>
+      </w:pPr>
+    </w:lvl>
+    <w:lvl w:ilvl="3" w:tplc="0409000F" w:tentative="1">
+      <w:start w:val="1"/>
+      <w:numFmt w:val="decimal"/>
+      <w:lvlText w:val="%4."/>
+      <w:lvlJc w:val="left"/>
+      <w:pPr>
+        <w:ind w:left="2040" w:hanging="420"/>
+      </w:pPr>
+    </w:lvl>
+    <w:lvl w:ilvl="4" w:tplc="04090019" w:tentative="1">
+      <w:start w:val="1"/>
+      <w:numFmt w:val="lowerLetter"/>
+      <w:lvlText w:val="%5)"/>
+      <w:lvlJc w:val="left"/>
+      <w:pPr>
+        <w:ind w:left="2460" w:hanging="420"/>
+      </w:pPr>
+    </w:lvl>
+    <w:lvl w:ilvl="5" w:tplc="0409001B" w:tentative="1">
+      <w:start w:val="1"/>
+      <w:numFmt w:val="lowerRoman"/>
+      <w:lvlText w:val="%6."/>
+      <w:lvlJc w:val="right"/>
+      <w:pPr>
+        <w:ind w:left="2880" w:hanging="420"/>
+      </w:pPr>
+    </w:lvl>
+    <w:lvl w:ilvl="6" w:tplc="0409000F" w:tentative="1">
+      <w:start w:val="1"/>
+      <w:numFmt w:val="decimal"/>
+      <w:lvlText w:val="%7."/>
+      <w:lvlJc w:val="left"/>
+      <w:pPr>
+        <w:ind w:left="3300" w:hanging="420"/>
+      </w:pPr>
+    </w:lvl>
+    <w:lvl w:ilvl="7" w:tplc="04090019" w:tentative="1">
+      <w:start w:val="1"/>
+      <w:numFmt w:val="lowerLetter"/>
+      <w:lvlText w:val="%8)"/>
+      <w:lvlJc w:val="left"/>
+      <w:pPr>
+        <w:ind w:left="3720" w:hanging="420"/>
+      </w:pPr>
+    </w:lvl>
+    <w:lvl w:ilvl="8" w:tplc="0409001B" w:tentative="1">
+      <w:start w:val="1"/>
+      <w:numFmt w:val="lowerRoman"/>
+      <w:lvlText w:val="%9."/>
+      <w:lvlJc w:val="right"/>
+      <w:pPr>
+        <w:ind w:left="4140" w:hanging="420"/>
+      </w:pPr>
+    </w:lvl>
+  </w:abstractNum>
   <w:num w:numId="1">
     <w:abstractNumId w:val="0"/>
   </w:num>
   <w:num w:numId="2">
+    <w:abstractNumId w:val="2"/>
+  </w:num>
+  <w:num w:numId="3">
     <w:abstractNumId w:val="1"/>
+  </w:num>
+  <w:num w:numId="4">
+    <w:abstractNumId w:val="3"/>
   </w:num>
 </w:numbering>
 </file>
@@ -8088,6 +10750,7 @@
   <w:style w:type="character" w:default="1" w:styleId="a0">
     <w:name w:val="Default Paragraph Font"/>
     <w:uiPriority w:val="1"/>
+    <w:semiHidden/>
     <w:unhideWhenUsed/>
   </w:style>
   <w:style w:type="table" w:default="1" w:styleId="a1">
@@ -8136,6 +10799,22 @@
     <w:pPr>
       <w:ind w:firstLineChars="200" w:firstLine="420"/>
     </w:pPr>
+  </w:style>
+  <w:style w:type="table" w:styleId="a4">
+    <w:name w:val="Table Grid"/>
+    <w:basedOn w:val="a1"/>
+    <w:uiPriority w:val="39"/>
+    <w:rsid w:val="0025197F"/>
+    <w:tblPr>
+      <w:tblBorders>
+        <w:top w:val="single" w:sz="4" w:space="0" w:color="auto"/>
+        <w:left w:val="single" w:sz="4" w:space="0" w:color="auto"/>
+        <w:bottom w:val="single" w:sz="4" w:space="0" w:color="auto"/>
+        <w:right w:val="single" w:sz="4" w:space="0" w:color="auto"/>
+        <w:insideH w:val="single" w:sz="4" w:space="0" w:color="auto"/>
+        <w:insideV w:val="single" w:sz="4" w:space="0" w:color="auto"/>
+      </w:tblBorders>
+    </w:tblPr>
   </w:style>
 </w:styles>
 </file>

</xml_diff>

<commit_message>
project_01 testDocuments by wq 2015/05/26/23:10
</commit_message>
<xml_diff>
--- a/Documents/转账模块测试文档.docx
+++ b/Documents/转账模块测试文档.docx
@@ -154,7 +154,6 @@
         </w:rPr>
         <w:t>单元设计》（</w:t>
       </w:r>
-      <w:proofErr w:type="spellStart"/>
       <w:r>
         <w:rPr>
           <w:rFonts w:hint="eastAsia"/>
@@ -162,21 +161,12 @@
         </w:rPr>
         <w:t>ppt</w:t>
       </w:r>
-      <w:proofErr w:type="spellEnd"/>
       <w:r>
         <w:rPr>
           <w:sz w:val="22"/>
         </w:rPr>
-        <w:t xml:space="preserve"> by </w:t>
+        <w:t xml:space="preserve"> by guodongxin</w:t>
       </w:r>
-      <w:proofErr w:type="spellStart"/>
-      <w:r>
-        <w:rPr>
-          <w:sz w:val="22"/>
-        </w:rPr>
-        <w:t>guodongxin</w:t>
-      </w:r>
-      <w:proofErr w:type="spellEnd"/>
       <w:r>
         <w:rPr>
           <w:rFonts w:hint="eastAsia"/>
@@ -263,14 +253,12 @@
         </w:rPr>
         <w:t xml:space="preserve"> </w:t>
       </w:r>
-      <w:proofErr w:type="spellStart"/>
       <w:r>
         <w:rPr>
           <w:sz w:val="22"/>
         </w:rPr>
         <w:t>BillTransis</w:t>
       </w:r>
-      <w:proofErr w:type="spellEnd"/>
     </w:p>
     <w:p>
       <w:pPr>
@@ -466,14 +454,7 @@
         <w:rPr>
           <w:sz w:val="22"/>
         </w:rPr>
-        <w:t>主要</w:t>
-      </w:r>
-      <w:proofErr w:type="gramStart"/>
-      <w:r>
-        <w:rPr>
-          <w:sz w:val="22"/>
-        </w:rPr>
-        <w:t>采用白盒</w:t>
+        <w:t>主要采用白盒</w:t>
       </w:r>
       <w:r>
         <w:rPr>
@@ -481,7 +462,6 @@
         </w:rPr>
         <w:t>测试</w:t>
       </w:r>
-      <w:proofErr w:type="gramEnd"/>
       <w:r>
         <w:rPr>
           <w:sz w:val="22"/>
@@ -619,7 +599,7 @@
           <v:shape id="_x0000_i1025" type="#_x0000_t75" style="width:200.25pt;height:570.55pt" o:ole="">
             <v:imagedata r:id="rId5" o:title=""/>
           </v:shape>
-          <o:OLEObject Type="Embed" ProgID="Visio.Drawing.15" ShapeID="_x0000_i1025" DrawAspect="Content" ObjectID="_1494111240" r:id="rId6"/>
+          <o:OLEObject Type="Embed" ProgID="Visio.Drawing.15" ShapeID="_x0000_i1025" DrawAspect="Content" ObjectID="_1494186946" r:id="rId6"/>
         </w:object>
       </w:r>
     </w:p>
@@ -772,23 +752,13 @@
         </w:rPr>
         <w:t xml:space="preserve">  </w:t>
       </w:r>
-      <w:proofErr w:type="gramStart"/>
       <w:r>
         <w:rPr>
           <w:rFonts w:hint="eastAsia"/>
           <w:b/>
           <w:sz w:val="28"/>
         </w:rPr>
-        <w:t>确认余额</w:t>
-      </w:r>
-      <w:proofErr w:type="gramEnd"/>
-      <w:r>
-        <w:rPr>
-          <w:rFonts w:hint="eastAsia"/>
-          <w:b/>
-          <w:sz w:val="28"/>
-        </w:rPr>
-        <w:t>模块：</w:t>
+        <w:t>确认余额模块：</w:t>
       </w:r>
     </w:p>
     <w:p>
@@ -873,7 +843,6 @@
         </w:rPr>
         <w:t>支付密码确认、</w:t>
       </w:r>
-      <w:proofErr w:type="gramStart"/>
       <w:r>
         <w:rPr>
           <w:rFonts w:hint="eastAsia"/>
@@ -882,7 +851,6 @@
         </w:rPr>
         <w:t>更改余额</w:t>
       </w:r>
-      <w:proofErr w:type="gramEnd"/>
       <w:r>
         <w:rPr>
           <w:rFonts w:hint="eastAsia"/>
@@ -1299,21 +1267,12 @@
                 <w:sz w:val="28"/>
               </w:rPr>
             </w:pPr>
-            <w:proofErr w:type="spellStart"/>
-            <w:r>
-              <w:rPr>
-                <w:b/>
-                <w:sz w:val="28"/>
-              </w:rPr>
-              <w:t>OpenGetRecInfoUi</w:t>
-            </w:r>
-            <w:proofErr w:type="spellEnd"/>
-            <w:r>
-              <w:rPr>
-                <w:b/>
-                <w:sz w:val="28"/>
-              </w:rPr>
-              <w:t>()</w:t>
+            <w:r>
+              <w:rPr>
+                <w:b/>
+                <w:sz w:val="28"/>
+              </w:rPr>
+              <w:t>OpenGetRecInfoUi()</w:t>
             </w:r>
           </w:p>
           <w:p>
@@ -1823,21 +1782,12 @@
                 <w:sz w:val="28"/>
               </w:rPr>
             </w:pPr>
-            <w:proofErr w:type="spellStart"/>
-            <w:r>
-              <w:rPr>
-                <w:b/>
-                <w:sz w:val="28"/>
-              </w:rPr>
-              <w:t>TranType</w:t>
-            </w:r>
-            <w:proofErr w:type="spellEnd"/>
-            <w:r>
-              <w:rPr>
-                <w:b/>
-                <w:sz w:val="28"/>
-              </w:rPr>
-              <w:t>=1</w:t>
+            <w:r>
+              <w:rPr>
+                <w:b/>
+                <w:sz w:val="28"/>
+              </w:rPr>
+              <w:t>TranType=1</w:t>
             </w:r>
           </w:p>
         </w:tc>
@@ -2049,21 +1999,12 @@
                 <w:sz w:val="28"/>
               </w:rPr>
             </w:pPr>
-            <w:proofErr w:type="spellStart"/>
-            <w:r>
-              <w:rPr>
-                <w:b/>
-                <w:sz w:val="28"/>
-              </w:rPr>
-              <w:t>TranType</w:t>
-            </w:r>
-            <w:proofErr w:type="spellEnd"/>
-            <w:r>
-              <w:rPr>
-                <w:b/>
-                <w:sz w:val="28"/>
-              </w:rPr>
-              <w:t>=2</w:t>
+            <w:r>
+              <w:rPr>
+                <w:b/>
+                <w:sz w:val="28"/>
+              </w:rPr>
+              <w:t>TranType=2</w:t>
             </w:r>
           </w:p>
         </w:tc>
@@ -2284,21 +2225,12 @@
                 <w:sz w:val="28"/>
               </w:rPr>
             </w:pPr>
-            <w:proofErr w:type="spellStart"/>
-            <w:r>
-              <w:rPr>
-                <w:b/>
-                <w:sz w:val="28"/>
-              </w:rPr>
-              <w:t>TranType</w:t>
-            </w:r>
-            <w:proofErr w:type="spellEnd"/>
-            <w:r>
-              <w:rPr>
-                <w:b/>
-                <w:sz w:val="28"/>
-              </w:rPr>
-              <w:t>=3</w:t>
+            <w:r>
+              <w:rPr>
+                <w:b/>
+                <w:sz w:val="28"/>
+              </w:rPr>
+              <w:t>TranType=3</w:t>
             </w:r>
           </w:p>
         </w:tc>
@@ -2520,23 +2452,13 @@
                 <w:sz w:val="28"/>
               </w:rPr>
             </w:pPr>
-            <w:proofErr w:type="gramStart"/>
-            <w:r>
-              <w:rPr>
-                <w:rFonts w:hint="eastAsia"/>
-                <w:b/>
-                <w:sz w:val="28"/>
-              </w:rPr>
-              <w:t>确认余额</w:t>
-            </w:r>
-            <w:proofErr w:type="gramEnd"/>
-            <w:r>
-              <w:rPr>
-                <w:rFonts w:hint="eastAsia"/>
-                <w:b/>
-                <w:sz w:val="28"/>
-              </w:rPr>
-              <w:t>模块</w:t>
+            <w:r>
+              <w:rPr>
+                <w:rFonts w:hint="eastAsia"/>
+                <w:b/>
+                <w:sz w:val="28"/>
+              </w:rPr>
+              <w:t>确认余额模块</w:t>
             </w:r>
           </w:p>
         </w:tc>
@@ -2861,7 +2783,6 @@
                 <w:sz w:val="28"/>
               </w:rPr>
             </w:pPr>
-            <w:proofErr w:type="spellStart"/>
             <w:r>
               <w:rPr>
                 <w:b/>
@@ -2869,7 +2790,6 @@
               </w:rPr>
               <w:t>checkCount</w:t>
             </w:r>
-            <w:proofErr w:type="spellEnd"/>
             <w:r>
               <w:rPr>
                 <w:b/>
@@ -2893,7 +2813,6 @@
                 <w:sz w:val="28"/>
               </w:rPr>
             </w:pPr>
-            <w:proofErr w:type="spellStart"/>
             <w:r>
               <w:rPr>
                 <w:b/>
@@ -2901,7 +2820,6 @@
               </w:rPr>
               <w:t>getUserCount</w:t>
             </w:r>
-            <w:proofErr w:type="spellEnd"/>
             <w:r>
               <w:rPr>
                 <w:rFonts w:hint="eastAsia"/>
@@ -4352,7 +4270,6 @@
                 <w:sz w:val="28"/>
               </w:rPr>
             </w:pPr>
-            <w:proofErr w:type="spellStart"/>
             <w:r>
               <w:rPr>
                 <w:b/>
@@ -4360,7 +4277,6 @@
               </w:rPr>
               <w:t>checkPayPsw</w:t>
             </w:r>
-            <w:proofErr w:type="spellEnd"/>
             <w:r>
               <w:rPr>
                 <w:rFonts w:hint="eastAsia"/>
@@ -4378,21 +4294,12 @@
                 <w:sz w:val="28"/>
               </w:rPr>
             </w:pPr>
-            <w:proofErr w:type="spellStart"/>
-            <w:r>
-              <w:rPr>
-                <w:b/>
-                <w:sz w:val="28"/>
-              </w:rPr>
-              <w:t>checkPayPsw</w:t>
-            </w:r>
-            <w:proofErr w:type="spellEnd"/>
-            <w:r>
-              <w:rPr>
-                <w:b/>
-                <w:sz w:val="28"/>
-              </w:rPr>
-              <w:t>()</w:t>
+            <w:r>
+              <w:rPr>
+                <w:b/>
+                <w:sz w:val="28"/>
+              </w:rPr>
+              <w:t>checkPayPsw()</w:t>
             </w:r>
           </w:p>
         </w:tc>
@@ -5834,21 +5741,12 @@
                 <w:sz w:val="28"/>
               </w:rPr>
             </w:pPr>
-            <w:proofErr w:type="gramStart"/>
-            <w:r>
-              <w:rPr>
-                <w:b/>
-                <w:sz w:val="28"/>
-              </w:rPr>
-              <w:t>更改余额</w:t>
-            </w:r>
-            <w:proofErr w:type="gramEnd"/>
-            <w:r>
-              <w:rPr>
-                <w:b/>
-                <w:sz w:val="28"/>
-              </w:rPr>
-              <w:t>模块</w:t>
+            <w:r>
+              <w:rPr>
+                <w:b/>
+                <w:sz w:val="28"/>
+              </w:rPr>
+              <w:t>更改余额模块</w:t>
             </w:r>
           </w:p>
         </w:tc>
@@ -6218,7 +6116,6 @@
                 <w:sz w:val="28"/>
               </w:rPr>
             </w:pPr>
-            <w:proofErr w:type="spellStart"/>
             <w:r>
               <w:rPr>
                 <w:b/>
@@ -6226,7 +6123,6 @@
               </w:rPr>
               <w:t>changeUserCount</w:t>
             </w:r>
-            <w:proofErr w:type="spellEnd"/>
             <w:r>
               <w:rPr>
                 <w:b/>
@@ -7238,7 +7134,6 @@
               <w:pStyle w:val="a3"/>
               <w:ind w:firstLineChars="100" w:firstLine="281"/>
               <w:rPr>
-                <w:rFonts w:hint="eastAsia"/>
                 <w:b/>
                 <w:sz w:val="28"/>
               </w:rPr>
@@ -7262,7 +7157,6 @@
               <w:pStyle w:val="a3"/>
               <w:ind w:firstLineChars="0" w:firstLine="0"/>
               <w:rPr>
-                <w:rFonts w:hint="eastAsia"/>
                 <w:b/>
                 <w:sz w:val="28"/>
               </w:rPr>
@@ -7296,7 +7190,6 @@
               <w:pStyle w:val="a3"/>
               <w:ind w:firstLineChars="0" w:firstLine="0"/>
               <w:rPr>
-                <w:rFonts w:hint="eastAsia"/>
                 <w:b/>
                 <w:sz w:val="28"/>
               </w:rPr>
@@ -7320,7 +7213,6 @@
               <w:pStyle w:val="a3"/>
               <w:ind w:firstLineChars="0" w:firstLine="0"/>
               <w:rPr>
-                <w:rFonts w:hint="eastAsia"/>
                 <w:b/>
                 <w:sz w:val="28"/>
               </w:rPr>
@@ -7349,7 +7241,6 @@
               <w:pStyle w:val="a3"/>
               <w:ind w:firstLineChars="0" w:firstLine="0"/>
               <w:rPr>
-                <w:rFonts w:hint="eastAsia"/>
                 <w:b/>
                 <w:sz w:val="28"/>
               </w:rPr>
@@ -7373,7 +7264,6 @@
               <w:pStyle w:val="a3"/>
               <w:ind w:firstLineChars="0" w:firstLine="0"/>
               <w:rPr>
-                <w:rFonts w:hint="eastAsia"/>
                 <w:b/>
                 <w:sz w:val="28"/>
               </w:rPr>
@@ -7397,7 +7287,6 @@
               <w:pStyle w:val="a3"/>
               <w:ind w:firstLineChars="0" w:firstLine="0"/>
               <w:rPr>
-                <w:rFonts w:hint="eastAsia"/>
                 <w:b/>
                 <w:sz w:val="28"/>
               </w:rPr>
@@ -7421,7 +7310,6 @@
               <w:pStyle w:val="a3"/>
               <w:ind w:firstLineChars="0" w:firstLine="0"/>
               <w:rPr>
-                <w:rFonts w:hint="eastAsia"/>
                 <w:b/>
                 <w:sz w:val="28"/>
               </w:rPr>
@@ -7551,7 +7439,6 @@
               <w:pStyle w:val="a3"/>
               <w:ind w:firstLineChars="0" w:firstLine="0"/>
               <w:rPr>
-                <w:rFonts w:hint="eastAsia"/>
                 <w:b/>
                 <w:sz w:val="28"/>
               </w:rPr>
@@ -7575,7 +7462,6 @@
               <w:pStyle w:val="a3"/>
               <w:ind w:firstLineChars="0" w:firstLine="0"/>
               <w:rPr>
-                <w:rFonts w:hint="eastAsia"/>
                 <w:b/>
                 <w:sz w:val="28"/>
               </w:rPr>
@@ -7615,7 +7501,6 @@
               <w:pStyle w:val="a3"/>
               <w:ind w:firstLineChars="0" w:firstLine="0"/>
               <w:rPr>
-                <w:rFonts w:hint="eastAsia"/>
                 <w:b/>
                 <w:sz w:val="28"/>
               </w:rPr>
@@ -7655,7 +7540,6 @@
               <w:pStyle w:val="a3"/>
               <w:ind w:firstLineChars="0" w:firstLine="0"/>
               <w:rPr>
-                <w:rFonts w:hint="eastAsia"/>
                 <w:b/>
                 <w:sz w:val="28"/>
               </w:rPr>
@@ -7676,7 +7560,6 @@
               <w:pStyle w:val="a3"/>
               <w:ind w:firstLineChars="0" w:firstLine="0"/>
               <w:rPr>
-                <w:rFonts w:hint="eastAsia"/>
                 <w:b/>
                 <w:sz w:val="28"/>
               </w:rPr>
@@ -7718,15 +7601,7 @@
                 <w:b/>
                 <w:sz w:val="28"/>
               </w:rPr>
-              <w:t>ID:</w:t>
-            </w:r>
-            <w:r>
-              <w:rPr>
-                <w:rFonts w:hint="eastAsia"/>
-                <w:b/>
-                <w:sz w:val="28"/>
-              </w:rPr>
-              <w:t>11111111</w:t>
+              <w:t>ID:11111111</w:t>
             </w:r>
           </w:p>
           <w:p>
@@ -7734,7 +7609,6 @@
               <w:pStyle w:val="a3"/>
               <w:ind w:firstLineChars="0" w:firstLine="0"/>
               <w:rPr>
-                <w:rFonts w:hint="eastAsia"/>
                 <w:b/>
                 <w:sz w:val="28"/>
               </w:rPr>
@@ -7758,7 +7632,6 @@
               <w:pStyle w:val="a3"/>
               <w:ind w:firstLineChars="0" w:firstLine="0"/>
               <w:rPr>
-                <w:rFonts w:hint="eastAsia"/>
                 <w:b/>
                 <w:sz w:val="28"/>
               </w:rPr>
@@ -7806,7 +7679,6 @@
               <w:pStyle w:val="a3"/>
               <w:ind w:firstLineChars="0" w:firstLine="0"/>
               <w:rPr>
-                <w:rFonts w:hint="eastAsia"/>
                 <w:b/>
                 <w:sz w:val="28"/>
               </w:rPr>
@@ -7827,7 +7699,6 @@
               <w:pStyle w:val="a3"/>
               <w:ind w:firstLineChars="0" w:firstLine="0"/>
               <w:rPr>
-                <w:rFonts w:hint="eastAsia"/>
                 <w:b/>
                 <w:sz w:val="28"/>
               </w:rPr>
@@ -7851,7 +7722,6 @@
               <w:pStyle w:val="a3"/>
               <w:ind w:firstLineChars="0" w:firstLine="0"/>
               <w:rPr>
-                <w:rFonts w:hint="eastAsia"/>
                 <w:b/>
                 <w:sz w:val="28"/>
               </w:rPr>
@@ -7870,15 +7740,7 @@
                 <w:b/>
                 <w:sz w:val="28"/>
               </w:rPr>
-              <w:t>ID:</w:t>
-            </w:r>
-            <w:r>
-              <w:rPr>
-                <w:rFonts w:hint="eastAsia"/>
-                <w:b/>
-                <w:sz w:val="28"/>
-              </w:rPr>
-              <w:t>752848967</w:t>
+              <w:t>ID:752848967</w:t>
             </w:r>
           </w:p>
         </w:tc>
@@ -7891,7 +7753,6 @@
               <w:pStyle w:val="a3"/>
               <w:ind w:firstLineChars="0" w:firstLine="0"/>
               <w:rPr>
-                <w:rFonts w:hint="eastAsia"/>
                 <w:b/>
                 <w:sz w:val="28"/>
               </w:rPr>
@@ -7915,7 +7776,6 @@
               <w:pStyle w:val="a3"/>
               <w:ind w:firstLineChars="0" w:firstLine="0"/>
               <w:rPr>
-                <w:rFonts w:hint="eastAsia"/>
                 <w:b/>
                 <w:sz w:val="28"/>
               </w:rPr>
@@ -7936,7 +7796,6 @@
               <w:pStyle w:val="a3"/>
               <w:ind w:firstLineChars="0" w:firstLine="0"/>
               <w:rPr>
-                <w:rFonts w:hint="eastAsia"/>
                 <w:b/>
                 <w:sz w:val="28"/>
               </w:rPr>
@@ -7960,7 +7819,6 @@
               <w:pStyle w:val="a3"/>
               <w:ind w:firstLineChars="0" w:firstLine="0"/>
               <w:rPr>
-                <w:rFonts w:hint="eastAsia"/>
                 <w:b/>
                 <w:sz w:val="28"/>
               </w:rPr>
@@ -8016,7 +7874,6 @@
               <w:pStyle w:val="a3"/>
               <w:ind w:firstLineChars="0" w:firstLine="0"/>
               <w:rPr>
-                <w:rFonts w:hint="eastAsia"/>
                 <w:b/>
                 <w:sz w:val="28"/>
               </w:rPr>
@@ -8056,7 +7913,6 @@
               <w:pStyle w:val="a3"/>
               <w:ind w:firstLineChars="0" w:firstLine="0"/>
               <w:rPr>
-                <w:rFonts w:hint="eastAsia"/>
                 <w:b/>
                 <w:sz w:val="28"/>
               </w:rPr>
@@ -8098,7 +7954,6 @@
               <w:pStyle w:val="a3"/>
               <w:ind w:firstLineChars="100" w:firstLine="281"/>
               <w:rPr>
-                <w:rFonts w:hint="eastAsia"/>
                 <w:b/>
                 <w:sz w:val="28"/>
               </w:rPr>
@@ -8123,7 +7978,6 @@
               <w:ind w:firstLineChars="100" w:firstLine="281"/>
               <w:jc w:val="left"/>
               <w:rPr>
-                <w:rFonts w:hint="eastAsia"/>
                 <w:b/>
                 <w:sz w:val="28"/>
               </w:rPr>
@@ -8147,7 +8001,6 @@
               <w:pStyle w:val="a3"/>
               <w:ind w:firstLineChars="0" w:firstLine="0"/>
               <w:rPr>
-                <w:rFonts w:hint="eastAsia"/>
                 <w:b/>
                 <w:sz w:val="28"/>
               </w:rPr>
@@ -8171,7 +8024,6 @@
               <w:pStyle w:val="a3"/>
               <w:ind w:firstLineChars="0" w:firstLine="0"/>
               <w:rPr>
-                <w:rFonts w:hint="eastAsia"/>
                 <w:b/>
                 <w:sz w:val="28"/>
               </w:rPr>
@@ -8200,7 +8052,6 @@
               <w:pStyle w:val="a3"/>
               <w:ind w:firstLineChars="0" w:firstLine="0"/>
               <w:rPr>
-                <w:rFonts w:hint="eastAsia"/>
                 <w:b/>
                 <w:sz w:val="28"/>
               </w:rPr>
@@ -8224,7 +8075,6 @@
               <w:pStyle w:val="a3"/>
               <w:ind w:firstLineChars="0" w:firstLine="0"/>
               <w:rPr>
-                <w:rFonts w:hint="eastAsia"/>
                 <w:b/>
                 <w:sz w:val="28"/>
               </w:rPr>
@@ -8248,7 +8098,6 @@
               <w:pStyle w:val="a3"/>
               <w:ind w:firstLineChars="0" w:firstLine="0"/>
               <w:rPr>
-                <w:rFonts w:hint="eastAsia"/>
                 <w:b/>
                 <w:sz w:val="28"/>
               </w:rPr>
@@ -8272,7 +8121,6 @@
               <w:pStyle w:val="a3"/>
               <w:ind w:firstLineChars="0" w:firstLine="0"/>
               <w:rPr>
-                <w:rFonts w:hint="eastAsia"/>
                 <w:b/>
                 <w:sz w:val="28"/>
               </w:rPr>
@@ -8402,7 +8250,6 @@
               <w:pStyle w:val="a3"/>
               <w:ind w:firstLineChars="0" w:firstLine="0"/>
               <w:rPr>
-                <w:rFonts w:hint="eastAsia"/>
                 <w:b/>
                 <w:sz w:val="28"/>
               </w:rPr>
@@ -8426,7 +8273,6 @@
               <w:pStyle w:val="a3"/>
               <w:ind w:firstLineChars="0" w:firstLine="0"/>
               <w:rPr>
-                <w:rFonts w:hint="eastAsia"/>
                 <w:b/>
                 <w:sz w:val="28"/>
               </w:rPr>
@@ -8466,7 +8312,6 @@
               <w:pStyle w:val="a3"/>
               <w:ind w:firstLineChars="0" w:firstLine="0"/>
               <w:rPr>
-                <w:rFonts w:hint="eastAsia"/>
                 <w:b/>
                 <w:sz w:val="28"/>
               </w:rPr>
@@ -8497,7 +8342,6 @@
               <w:pStyle w:val="a3"/>
               <w:ind w:firstLineChars="0" w:firstLine="0"/>
               <w:rPr>
-                <w:rFonts w:hint="eastAsia"/>
                 <w:b/>
                 <w:sz w:val="28"/>
               </w:rPr>
@@ -8518,7 +8362,6 @@
               <w:pStyle w:val="a3"/>
               <w:ind w:firstLineChars="0" w:firstLine="0"/>
               <w:rPr>
-                <w:rFonts w:hint="eastAsia"/>
                 <w:b/>
                 <w:sz w:val="28"/>
               </w:rPr>
@@ -8542,7 +8385,6 @@
               <w:pStyle w:val="a3"/>
               <w:ind w:firstLineChars="0" w:firstLine="0"/>
               <w:rPr>
-                <w:rFonts w:hint="eastAsia"/>
                 <w:b/>
                 <w:sz w:val="28"/>
               </w:rPr>
@@ -8574,7 +8416,6 @@
               <w:pStyle w:val="a3"/>
               <w:ind w:firstLineChars="0" w:firstLine="0"/>
               <w:rPr>
-                <w:rFonts w:hint="eastAsia"/>
                 <w:b/>
                 <w:sz w:val="28"/>
               </w:rPr>
@@ -8605,7 +8446,6 @@
               <w:pStyle w:val="a3"/>
               <w:ind w:firstLineChars="0" w:firstLine="0"/>
               <w:rPr>
-                <w:rFonts w:hint="eastAsia"/>
                 <w:b/>
                 <w:sz w:val="28"/>
               </w:rPr>
@@ -8626,7 +8466,6 @@
               <w:pStyle w:val="a3"/>
               <w:ind w:firstLineChars="0" w:firstLine="0"/>
               <w:rPr>
-                <w:rFonts w:hint="eastAsia"/>
                 <w:b/>
                 <w:sz w:val="28"/>
               </w:rPr>
@@ -8650,7 +8489,6 @@
               <w:pStyle w:val="a3"/>
               <w:ind w:firstLineChars="0" w:firstLine="0"/>
               <w:rPr>
-                <w:rFonts w:hint="eastAsia"/>
                 <w:b/>
                 <w:sz w:val="28"/>
               </w:rPr>
@@ -8682,7 +8520,6 @@
               <w:pStyle w:val="a3"/>
               <w:ind w:firstLineChars="0" w:firstLine="0"/>
               <w:rPr>
-                <w:rFonts w:hint="eastAsia"/>
                 <w:b/>
                 <w:sz w:val="28"/>
               </w:rPr>
@@ -8706,7 +8543,6 @@
               <w:pStyle w:val="a3"/>
               <w:ind w:firstLineChars="0" w:firstLine="0"/>
               <w:rPr>
-                <w:rFonts w:hint="eastAsia"/>
                 <w:b/>
                 <w:sz w:val="28"/>
               </w:rPr>
@@ -8727,7 +8563,6 @@
               <w:pStyle w:val="a3"/>
               <w:ind w:firstLineChars="0" w:firstLine="0"/>
               <w:rPr>
-                <w:rFonts w:hint="eastAsia"/>
                 <w:b/>
                 <w:sz w:val="28"/>
               </w:rPr>
@@ -8751,7 +8586,6 @@
               <w:pStyle w:val="a3"/>
               <w:ind w:firstLineChars="0" w:firstLine="0"/>
               <w:rPr>
-                <w:rFonts w:hint="eastAsia"/>
                 <w:b/>
                 <w:sz w:val="28"/>
               </w:rPr>
@@ -8770,18 +8604,8 @@
                 <w:b/>
                 <w:sz w:val="28"/>
               </w:rPr>
-              <w:t>:</w:t>
-            </w:r>
-            <w:proofErr w:type="spellStart"/>
-            <w:r>
-              <w:rPr>
-                <w:rFonts w:hint="eastAsia"/>
-                <w:b/>
-                <w:sz w:val="28"/>
-              </w:rPr>
-              <w:t>abc</w:t>
-            </w:r>
-            <w:proofErr w:type="spellEnd"/>
+              <w:t>:abc</w:t>
+            </w:r>
           </w:p>
         </w:tc>
         <w:tc>
@@ -8793,7 +8617,6 @@
               <w:pStyle w:val="a3"/>
               <w:ind w:firstLineChars="0" w:firstLine="0"/>
               <w:rPr>
-                <w:rFonts w:hint="eastAsia"/>
                 <w:b/>
                 <w:sz w:val="28"/>
               </w:rPr>
@@ -8842,7 +8665,6 @@
               <w:pStyle w:val="a3"/>
               <w:ind w:firstLineChars="0" w:firstLine="0"/>
               <w:rPr>
-                <w:rFonts w:hint="eastAsia"/>
                 <w:b/>
                 <w:sz w:val="28"/>
               </w:rPr>
@@ -8856,7 +8678,6 @@
         <w:pStyle w:val="a3"/>
         <w:ind w:left="360" w:firstLineChars="0" w:firstLine="645"/>
         <w:rPr>
-          <w:rFonts w:hint="eastAsia"/>
           <w:b/>
           <w:sz w:val="28"/>
         </w:rPr>
@@ -8885,7 +8706,6 @@
               <w:pStyle w:val="a3"/>
               <w:ind w:firstLineChars="100" w:firstLine="281"/>
               <w:rPr>
-                <w:rFonts w:hint="eastAsia"/>
                 <w:b/>
                 <w:sz w:val="28"/>
               </w:rPr>
@@ -8910,7 +8730,6 @@
               <w:ind w:firstLineChars="100" w:firstLine="281"/>
               <w:jc w:val="left"/>
               <w:rPr>
-                <w:rFonts w:hint="eastAsia"/>
                 <w:b/>
                 <w:sz w:val="28"/>
               </w:rPr>
@@ -8942,7 +8761,6 @@
               <w:pStyle w:val="a3"/>
               <w:ind w:firstLineChars="0" w:firstLine="0"/>
               <w:rPr>
-                <w:rFonts w:hint="eastAsia"/>
                 <w:b/>
                 <w:sz w:val="28"/>
               </w:rPr>
@@ -8966,7 +8784,6 @@
               <w:pStyle w:val="a3"/>
               <w:ind w:firstLineChars="0" w:firstLine="0"/>
               <w:rPr>
-                <w:rFonts w:hint="eastAsia"/>
                 <w:b/>
                 <w:sz w:val="28"/>
               </w:rPr>
@@ -8995,7 +8812,6 @@
               <w:pStyle w:val="a3"/>
               <w:ind w:firstLineChars="0" w:firstLine="0"/>
               <w:rPr>
-                <w:rFonts w:hint="eastAsia"/>
                 <w:b/>
                 <w:sz w:val="28"/>
               </w:rPr>
@@ -9019,7 +8835,6 @@
               <w:pStyle w:val="a3"/>
               <w:ind w:firstLineChars="0" w:firstLine="0"/>
               <w:rPr>
-                <w:rFonts w:hint="eastAsia"/>
                 <w:b/>
                 <w:sz w:val="28"/>
               </w:rPr>
@@ -9043,7 +8858,6 @@
               <w:pStyle w:val="a3"/>
               <w:ind w:firstLineChars="0" w:firstLine="0"/>
               <w:rPr>
-                <w:rFonts w:hint="eastAsia"/>
                 <w:b/>
                 <w:sz w:val="28"/>
               </w:rPr>
@@ -9067,7 +8881,6 @@
               <w:pStyle w:val="a3"/>
               <w:ind w:firstLineChars="0" w:firstLine="0"/>
               <w:rPr>
-                <w:rFonts w:hint="eastAsia"/>
                 <w:b/>
                 <w:sz w:val="28"/>
               </w:rPr>
@@ -9197,7 +9010,6 @@
               <w:pStyle w:val="a3"/>
               <w:ind w:firstLineChars="0" w:firstLine="0"/>
               <w:rPr>
-                <w:rFonts w:hint="eastAsia"/>
                 <w:b/>
                 <w:sz w:val="28"/>
               </w:rPr>
@@ -9221,26 +9033,17 @@
               <w:pStyle w:val="a3"/>
               <w:ind w:firstLineChars="0" w:firstLine="0"/>
               <w:rPr>
-                <w:rFonts w:hint="eastAsia"/>
-                <w:b/>
-                <w:sz w:val="28"/>
-              </w:rPr>
-            </w:pPr>
-            <w:r>
-              <w:rPr>
-                <w:rFonts w:hint="eastAsia"/>
-                <w:b/>
-                <w:sz w:val="28"/>
-              </w:rPr>
-              <w:t>输入</w:t>
-            </w:r>
-            <w:r>
-              <w:rPr>
-                <w:rFonts w:hint="eastAsia"/>
-                <w:b/>
-                <w:sz w:val="28"/>
-              </w:rPr>
-              <w:t>密码：</w:t>
+                <w:b/>
+                <w:sz w:val="28"/>
+              </w:rPr>
+            </w:pPr>
+            <w:r>
+              <w:rPr>
+                <w:rFonts w:hint="eastAsia"/>
+                <w:b/>
+                <w:sz w:val="28"/>
+              </w:rPr>
+              <w:t>输入密码：</w:t>
             </w:r>
             <w:r>
               <w:rPr>
@@ -9261,7 +9064,6 @@
               <w:pStyle w:val="a3"/>
               <w:ind w:firstLineChars="0" w:firstLine="0"/>
               <w:rPr>
-                <w:rFonts w:hint="eastAsia"/>
                 <w:b/>
                 <w:sz w:val="28"/>
               </w:rPr>
@@ -9292,7 +9094,6 @@
               <w:pStyle w:val="a3"/>
               <w:ind w:firstLineChars="0" w:firstLine="0"/>
               <w:rPr>
-                <w:rFonts w:hint="eastAsia"/>
                 <w:b/>
                 <w:sz w:val="28"/>
               </w:rPr>
@@ -9313,7 +9114,6 @@
               <w:pStyle w:val="a3"/>
               <w:ind w:firstLineChars="0" w:firstLine="0"/>
               <w:rPr>
-                <w:rFonts w:hint="eastAsia"/>
                 <w:b/>
                 <w:sz w:val="28"/>
               </w:rPr>
@@ -9337,7 +9137,6 @@
               <w:pStyle w:val="a3"/>
               <w:ind w:firstLineChars="0" w:firstLine="0"/>
               <w:rPr>
-                <w:rFonts w:hint="eastAsia"/>
                 <w:b/>
                 <w:sz w:val="28"/>
               </w:rPr>
@@ -9376,7 +9175,6 @@
               <w:pStyle w:val="a3"/>
               <w:ind w:firstLineChars="0" w:firstLine="0"/>
               <w:rPr>
-                <w:rFonts w:hint="eastAsia"/>
                 <w:b/>
                 <w:sz w:val="28"/>
               </w:rPr>
@@ -9407,7 +9205,6 @@
               <w:pStyle w:val="a3"/>
               <w:ind w:firstLineChars="0" w:firstLine="0"/>
               <w:rPr>
-                <w:rFonts w:hint="eastAsia"/>
                 <w:b/>
                 <w:sz w:val="28"/>
               </w:rPr>
@@ -9428,7 +9225,6 @@
               <w:pStyle w:val="a3"/>
               <w:ind w:firstLineChars="0" w:firstLine="0"/>
               <w:rPr>
-                <w:rFonts w:hint="eastAsia"/>
                 <w:b/>
                 <w:sz w:val="28"/>
               </w:rPr>
@@ -9478,7 +9274,6 @@
               <w:pStyle w:val="a3"/>
               <w:ind w:firstLineChars="0" w:firstLine="0"/>
               <w:rPr>
-                <w:rFonts w:hint="eastAsia"/>
                 <w:b/>
                 <w:sz w:val="28"/>
               </w:rPr>
@@ -9501,7 +9296,6 @@
               <w:pStyle w:val="a3"/>
               <w:ind w:firstLineChars="0" w:firstLine="0"/>
               <w:rPr>
-                <w:rFonts w:hint="eastAsia"/>
                 <w:b/>
                 <w:sz w:val="28"/>
               </w:rPr>
@@ -9516,12 +9310,13 @@
             </w:r>
             <w:r>
               <w:rPr>
-                <w:rFonts w:hint="eastAsia"/>
                 <w:b/>
                 <w:sz w:val="28"/>
               </w:rPr>
               <w:t>10</w:t>
             </w:r>
+            <w:bookmarkStart w:id="0" w:name="_GoBack"/>
+            <w:bookmarkEnd w:id="0"/>
             <w:r>
               <w:rPr>
                 <w:rFonts w:hint="eastAsia"/>
@@ -9541,7 +9336,6 @@
               <w:pStyle w:val="a3"/>
               <w:ind w:firstLineChars="0" w:firstLine="0"/>
               <w:rPr>
-                <w:rFonts w:hint="eastAsia"/>
                 <w:b/>
                 <w:sz w:val="28"/>
               </w:rPr>
@@ -9562,7 +9356,6 @@
               <w:pStyle w:val="a3"/>
               <w:ind w:firstLineChars="0" w:firstLine="0"/>
               <w:rPr>
-                <w:rFonts w:hint="eastAsia"/>
                 <w:b/>
                 <w:sz w:val="28"/>
               </w:rPr>
@@ -9586,7 +9379,6 @@
               <w:pStyle w:val="a3"/>
               <w:ind w:firstLineChars="0" w:firstLine="0"/>
               <w:rPr>
-                <w:rFonts w:hint="eastAsia"/>
                 <w:b/>
                 <w:sz w:val="28"/>
               </w:rPr>
@@ -9626,7 +9418,6 @@
               <w:pStyle w:val="a3"/>
               <w:ind w:firstLineChars="0" w:firstLine="0"/>
               <w:rPr>
-                <w:rFonts w:hint="eastAsia"/>
                 <w:b/>
                 <w:sz w:val="28"/>
               </w:rPr>
@@ -9658,7 +9449,6 @@
               <w:pStyle w:val="a3"/>
               <w:ind w:firstLineChars="0" w:firstLine="0"/>
               <w:rPr>
-                <w:rFonts w:hint="eastAsia"/>
                 <w:b/>
                 <w:sz w:val="28"/>
               </w:rPr>
@@ -9672,7 +9462,6 @@
         <w:pStyle w:val="a3"/>
         <w:ind w:left="360" w:firstLineChars="0" w:firstLine="645"/>
         <w:rPr>
-          <w:rFonts w:hint="eastAsia"/>
           <w:b/>
           <w:sz w:val="28"/>
         </w:rPr>
@@ -9751,7 +9540,6 @@
         </w:numPr>
         <w:ind w:firstLineChars="0"/>
         <w:rPr>
-          <w:rFonts w:hint="eastAsia"/>
           <w:b/>
           <w:sz w:val="28"/>
         </w:rPr>
@@ -9811,21 +9599,12 @@
           <w:sz w:val="28"/>
         </w:rPr>
       </w:pPr>
-      <w:proofErr w:type="gramStart"/>
       <w:r>
         <w:rPr>
           <w:b/>
           <w:sz w:val="28"/>
         </w:rPr>
-        <w:t>白盒测试</w:t>
-      </w:r>
-      <w:proofErr w:type="gramEnd"/>
-      <w:r>
-        <w:rPr>
-          <w:b/>
-          <w:sz w:val="28"/>
-        </w:rPr>
-        <w:t>中，路径测试并没有什么大问题，主要是界面的数据输入上，并没有对用户输入的数据进行容错处理</w:t>
+        <w:t>白盒测试中，路径测试并没有什么大问题，主要是界面的数据输入上，并没有对用户输入的数据进行容错处理</w:t>
       </w:r>
     </w:p>
     <w:p>
@@ -9833,7 +9612,6 @@
         <w:pStyle w:val="a3"/>
         <w:ind w:left="360" w:firstLineChars="100" w:firstLine="281"/>
         <w:rPr>
-          <w:rFonts w:hint="eastAsia"/>
           <w:b/>
           <w:sz w:val="28"/>
         </w:rPr>
@@ -9845,8 +9623,6 @@
         </w:rPr>
         <w:t>建议：增加界面输入判断逻辑，规范用户的输入</w:t>
       </w:r>
-      <w:bookmarkStart w:id="0" w:name="_GoBack"/>
-      <w:bookmarkEnd w:id="0"/>
     </w:p>
     <w:p>
       <w:pPr>

</xml_diff>